<commit_message>
Agrego que el LED3 titile cuando se encuentra lleno el estacionamiento
</commit_message>
<xml_diff>
--- a/Documentos/Máquina de estado finito TFI.docx
+++ b/Documentos/Máquina de estado finito TFI.docx
@@ -1174,16 +1174,8 @@
               <w:rPr>
                 <w:lang w:val="en-US"/>
               </w:rPr>
-              <w:t xml:space="preserve"> </w:t>
-            </w:r>
-            <w:proofErr w:type="spellStart"/>
-            <w:r>
-              <w:rPr>
-                <w:lang w:val="en-US"/>
-              </w:rPr>
-              <w:t>X</w:t>
-            </w:r>
-            <w:proofErr w:type="spellEnd"/>
+              <w:t xml:space="preserve"> X</w:t>
+            </w:r>
           </w:p>
           <w:p>
             <w:pPr>
@@ -2656,11 +2648,6 @@
       </w:tr>
     </w:tbl>
     <w:p>
-      <w:pPr>
-        <w:rPr>
-          <w:lang w:val="es-ES"/>
-        </w:rPr>
-      </w:pPr>
       <w:r>
         <w:br/>
       </w:r>
@@ -2683,6 +2670,14 @@
       <w:r>
         <w:t xml:space="preserve"> aquellas transiciones que representan secuencias imposibles de detectar físicamente con el sistema de sensores, como por ejemplo el cambio abrupto de a=1, b=0 a a=0, b=1 sin pasar por a=1, b=1”.</w:t>
       </w:r>
+    </w:p>
+    <w:p/>
+    <w:p>
+      <w:pPr>
+        <w:rPr>
+          <w:lang w:val="es-ES"/>
+        </w:rPr>
+      </w:pPr>
     </w:p>
     <w:sectPr>
       <w:pgSz w:w="11906" w:h="16838"/>

</xml_diff>

<commit_message>
Agrego presentación y borro linea inecesaria
</commit_message>
<xml_diff>
--- a/Documentos/Máquina de estado finito TFI.docx
+++ b/Documentos/Máquina de estado finito TFI.docx
@@ -1,6 +1,7 @@
 
 <file path=word/document.xml><?xml version="1.0" encoding="utf-8"?>
 <w:document xmlns:wpc="http://schemas.microsoft.com/office/word/2010/wordprocessingCanvas" xmlns:cx="http://schemas.microsoft.com/office/drawing/2014/chartex" xmlns:cx1="http://schemas.microsoft.com/office/drawing/2015/9/8/chartex" xmlns:cx2="http://schemas.microsoft.com/office/drawing/2015/10/21/chartex" xmlns:cx3="http://schemas.microsoft.com/office/drawing/2016/5/9/chartex" xmlns:cx4="http://schemas.microsoft.com/office/drawing/2016/5/10/chartex" xmlns:cx5="http://schemas.microsoft.com/office/drawing/2016/5/11/chartex" xmlns:cx6="http://schemas.microsoft.com/office/drawing/2016/5/12/chartex" xmlns:cx7="http://schemas.microsoft.com/office/drawing/2016/5/13/chartex" xmlns:cx8="http://schemas.microsoft.com/office/drawing/2016/5/14/chartex" xmlns:mc="http://schemas.openxmlformats.org/markup-compatibility/2006" xmlns:aink="http://schemas.microsoft.com/office/drawing/2016/ink" xmlns:am3d="http://schemas.microsoft.com/office/drawing/2017/model3d" xmlns:o="urn:schemas-microsoft-com:office:office" xmlns:oel="http://schemas.microsoft.com/office/2019/extlst" xmlns:r="http://schemas.openxmlformats.org/officeDocument/2006/relationships" xmlns:m="http://schemas.openxmlformats.org/officeDocument/2006/math" xmlns:v="urn:schemas-microsoft-com:vml" xmlns:wp14="http://schemas.microsoft.com/office/word/2010/wordprocessingDrawing" xmlns:wp="http://schemas.openxmlformats.org/drawingml/2006/wordprocessingDrawing" xmlns:w10="urn:schemas-microsoft-com:office:word" xmlns:w="http://schemas.openxmlformats.org/wordprocessingml/2006/main" xmlns:w14="http://schemas.microsoft.com/office/word/2010/wordml" xmlns:w15="http://schemas.microsoft.com/office/word/2012/wordml" xmlns:w16cex="http://schemas.microsoft.com/office/word/2018/wordml/cex" xmlns:w16cid="http://schemas.microsoft.com/office/word/2016/wordml/cid" xmlns:w16="http://schemas.microsoft.com/office/word/2018/wordml" xmlns:w16du="http://schemas.microsoft.com/office/word/2023/wordml/word16du" xmlns:w16sdtdh="http://schemas.microsoft.com/office/word/2020/wordml/sdtdatahash" xmlns:w16sdtfl="http://schemas.microsoft.com/office/word/2024/wordml/sdtformatlock" xmlns:w16se="http://schemas.microsoft.com/office/word/2015/wordml/symex" xmlns:wpg="http://schemas.microsoft.com/office/word/2010/wordprocessingGroup" xmlns:wpi="http://schemas.microsoft.com/office/word/2010/wordprocessingInk" xmlns:wne="http://schemas.microsoft.com/office/word/2006/wordml" xmlns:wps="http://schemas.microsoft.com/office/word/2010/wordprocessingShape" mc:Ignorable="w14 w15 w16se w16cid w16 w16cex w16sdtdh w16sdtfl w16du wp14">
+  <w:background w:color="4F674F"/>
   <w:body>
     <w:p>
       <w:pPr>
@@ -769,6 +770,8 @@
     <w:tbl>
       <w:tblPr>
         <w:tblStyle w:val="Tablaconcuadrcula"/>
+        <w:tblpPr w:leftFromText="141" w:rightFromText="141" w:vertAnchor="text" w:tblpY="1"/>
+        <w:tblOverlap w:val="never"/>
         <w:tblW w:w="0" w:type="auto"/>
         <w:tblLook w:val="04A0" w:firstRow="1" w:lastRow="0" w:firstColumn="1" w:lastColumn="0" w:noHBand="0" w:noVBand="1"/>
       </w:tblPr>
@@ -782,9 +785,23 @@
         <w:tc>
           <w:tcPr>
             <w:tcW w:w="1139" w:type="dxa"/>
+            <w:tcBorders>
+              <w:top w:val="single" w:sz="4" w:space="0" w:color="E97132" w:themeColor="accent2"/>
+              <w:left w:val="single" w:sz="4" w:space="0" w:color="E97132" w:themeColor="accent2"/>
+              <w:bottom w:val="single" w:sz="4" w:space="0" w:color="E97132" w:themeColor="accent2"/>
+              <w:right w:val="single" w:sz="4" w:space="0" w:color="E97132" w:themeColor="accent2"/>
+            </w:tcBorders>
           </w:tcPr>
           <w:p>
-            <w:r>
+            <w:pPr>
+              <w:rPr>
+                <w:color w:val="E8E8E8" w:themeColor="background2"/>
+              </w:rPr>
+            </w:pPr>
+            <w:r>
+              <w:rPr>
+                <w:color w:val="E8E8E8" w:themeColor="background2"/>
+              </w:rPr>
               <w:lastRenderedPageBreak/>
               <w:t>Entradas</w:t>
             </w:r>
@@ -793,9 +810,23 @@
         <w:tc>
           <w:tcPr>
             <w:tcW w:w="2117" w:type="dxa"/>
+            <w:tcBorders>
+              <w:top w:val="single" w:sz="4" w:space="0" w:color="E97132" w:themeColor="accent2"/>
+              <w:left w:val="single" w:sz="4" w:space="0" w:color="E97132" w:themeColor="accent2"/>
+              <w:bottom w:val="single" w:sz="4" w:space="0" w:color="E97132" w:themeColor="accent2"/>
+              <w:right w:val="single" w:sz="4" w:space="0" w:color="E97132" w:themeColor="accent2"/>
+            </w:tcBorders>
           </w:tcPr>
           <w:p>
-            <w:r>
+            <w:pPr>
+              <w:rPr>
+                <w:color w:val="E8E8E8" w:themeColor="background2"/>
+              </w:rPr>
+            </w:pPr>
+            <w:r>
+              <w:rPr>
+                <w:color w:val="E8E8E8" w:themeColor="background2"/>
+              </w:rPr>
               <w:t>Estados Actuales</w:t>
             </w:r>
           </w:p>
@@ -803,9 +834,23 @@
         <w:tc>
           <w:tcPr>
             <w:tcW w:w="2268" w:type="dxa"/>
+            <w:tcBorders>
+              <w:top w:val="single" w:sz="4" w:space="0" w:color="E97132" w:themeColor="accent2"/>
+              <w:left w:val="single" w:sz="4" w:space="0" w:color="E97132" w:themeColor="accent2"/>
+              <w:bottom w:val="single" w:sz="4" w:space="0" w:color="E97132" w:themeColor="accent2"/>
+              <w:right w:val="single" w:sz="4" w:space="0" w:color="E97132" w:themeColor="accent2"/>
+            </w:tcBorders>
           </w:tcPr>
           <w:p>
-            <w:r>
+            <w:pPr>
+              <w:rPr>
+                <w:color w:val="E8E8E8" w:themeColor="background2"/>
+              </w:rPr>
+            </w:pPr>
+            <w:r>
+              <w:rPr>
+                <w:color w:val="E8E8E8" w:themeColor="background2"/>
+              </w:rPr>
               <w:t>Estados Siguientes</w:t>
             </w:r>
           </w:p>
@@ -813,9 +858,23 @@
         <w:tc>
           <w:tcPr>
             <w:tcW w:w="992" w:type="dxa"/>
+            <w:tcBorders>
+              <w:top w:val="single" w:sz="4" w:space="0" w:color="E97132" w:themeColor="accent2"/>
+              <w:left w:val="single" w:sz="4" w:space="0" w:color="E97132" w:themeColor="accent2"/>
+              <w:bottom w:val="single" w:sz="4" w:space="0" w:color="E97132" w:themeColor="accent2"/>
+              <w:right w:val="single" w:sz="4" w:space="0" w:color="E97132" w:themeColor="accent2"/>
+            </w:tcBorders>
           </w:tcPr>
           <w:p>
-            <w:r>
+            <w:pPr>
+              <w:rPr>
+                <w:color w:val="E8E8E8" w:themeColor="background2"/>
+              </w:rPr>
+            </w:pPr>
+            <w:r>
+              <w:rPr>
+                <w:color w:val="E8E8E8" w:themeColor="background2"/>
+              </w:rPr>
               <w:t>Salidas</w:t>
             </w:r>
           </w:p>
@@ -825,9 +884,23 @@
         <w:tc>
           <w:tcPr>
             <w:tcW w:w="1139" w:type="dxa"/>
+            <w:tcBorders>
+              <w:top w:val="single" w:sz="4" w:space="0" w:color="E97132" w:themeColor="accent2"/>
+              <w:left w:val="single" w:sz="4" w:space="0" w:color="E97132" w:themeColor="accent2"/>
+              <w:bottom w:val="single" w:sz="4" w:space="0" w:color="E97132" w:themeColor="accent2"/>
+              <w:right w:val="single" w:sz="4" w:space="0" w:color="E97132" w:themeColor="accent2"/>
+            </w:tcBorders>
           </w:tcPr>
           <w:p>
-            <w:r>
+            <w:pPr>
+              <w:rPr>
+                <w:color w:val="E8E8E8" w:themeColor="background2"/>
+              </w:rPr>
+            </w:pPr>
+            <w:r>
+              <w:rPr>
+                <w:color w:val="E8E8E8" w:themeColor="background2"/>
+              </w:rPr>
               <w:t>a b</w:t>
             </w:r>
           </w:p>
@@ -835,10 +908,22 @@
         <w:tc>
           <w:tcPr>
             <w:tcW w:w="2117" w:type="dxa"/>
+            <w:tcBorders>
+              <w:top w:val="single" w:sz="4" w:space="0" w:color="E97132" w:themeColor="accent2"/>
+              <w:left w:val="single" w:sz="4" w:space="0" w:color="E97132" w:themeColor="accent2"/>
+              <w:bottom w:val="single" w:sz="4" w:space="0" w:color="E97132" w:themeColor="accent2"/>
+              <w:right w:val="single" w:sz="4" w:space="0" w:color="E97132" w:themeColor="accent2"/>
+            </w:tcBorders>
           </w:tcPr>
           <w:p>
-            <w:r>
-              <w:rPr>
+            <w:pPr>
+              <w:rPr>
+                <w:color w:val="E8E8E8" w:themeColor="background2"/>
+              </w:rPr>
+            </w:pPr>
+            <w:r>
+              <w:rPr>
+                <w:color w:val="E8E8E8" w:themeColor="background2"/>
                 <w:lang w:val="es-ES"/>
               </w:rPr>
               <w:t>Q2 Q1 Q0 (t)</w:t>
@@ -848,10 +933,22 @@
         <w:tc>
           <w:tcPr>
             <w:tcW w:w="2268" w:type="dxa"/>
+            <w:tcBorders>
+              <w:top w:val="single" w:sz="4" w:space="0" w:color="E97132" w:themeColor="accent2"/>
+              <w:left w:val="single" w:sz="4" w:space="0" w:color="E97132" w:themeColor="accent2"/>
+              <w:bottom w:val="single" w:sz="4" w:space="0" w:color="E97132" w:themeColor="accent2"/>
+              <w:right w:val="single" w:sz="4" w:space="0" w:color="E97132" w:themeColor="accent2"/>
+            </w:tcBorders>
           </w:tcPr>
           <w:p>
-            <w:r>
-              <w:rPr>
+            <w:pPr>
+              <w:rPr>
+                <w:color w:val="E8E8E8" w:themeColor="background2"/>
+              </w:rPr>
+            </w:pPr>
+            <w:r>
+              <w:rPr>
+                <w:color w:val="E8E8E8" w:themeColor="background2"/>
                 <w:lang w:val="es-ES"/>
               </w:rPr>
               <w:t>Q2 Q1 Q0 (t+1)</w:t>
@@ -861,9 +958,23 @@
         <w:tc>
           <w:tcPr>
             <w:tcW w:w="992" w:type="dxa"/>
+            <w:tcBorders>
+              <w:top w:val="single" w:sz="4" w:space="0" w:color="E97132" w:themeColor="accent2"/>
+              <w:left w:val="single" w:sz="4" w:space="0" w:color="E97132" w:themeColor="accent2"/>
+              <w:bottom w:val="single" w:sz="4" w:space="0" w:color="E97132" w:themeColor="accent2"/>
+              <w:right w:val="single" w:sz="4" w:space="0" w:color="E97132" w:themeColor="accent2"/>
+            </w:tcBorders>
           </w:tcPr>
           <w:p>
-            <w:r>
+            <w:pPr>
+              <w:rPr>
+                <w:color w:val="E8E8E8" w:themeColor="background2"/>
+              </w:rPr>
+            </w:pPr>
+            <w:r>
+              <w:rPr>
+                <w:color w:val="E8E8E8" w:themeColor="background2"/>
+              </w:rPr>
               <w:t>s r</w:t>
             </w:r>
           </w:p>
@@ -873,21 +984,30 @@
         <w:tc>
           <w:tcPr>
             <w:tcW w:w="1139" w:type="dxa"/>
+            <w:tcBorders>
+              <w:top w:val="single" w:sz="4" w:space="0" w:color="E97132" w:themeColor="accent2"/>
+              <w:left w:val="single" w:sz="4" w:space="0" w:color="E97132" w:themeColor="accent2"/>
+              <w:bottom w:val="single" w:sz="4" w:space="0" w:color="E97132" w:themeColor="accent2"/>
+              <w:right w:val="single" w:sz="4" w:space="0" w:color="E97132" w:themeColor="accent2"/>
+            </w:tcBorders>
           </w:tcPr>
           <w:p>
             <w:pPr>
               <w:rPr>
-                <w:lang w:val="es-ES"/>
-              </w:rPr>
-            </w:pPr>
-            <w:r>
-              <w:rPr>
+                <w:color w:val="E8E8E8" w:themeColor="background2"/>
+                <w:lang w:val="es-ES"/>
+              </w:rPr>
+            </w:pPr>
+            <w:r>
+              <w:rPr>
+                <w:color w:val="E8E8E8" w:themeColor="background2"/>
                 <w:lang w:val="es-ES"/>
               </w:rPr>
               <w:t>0 0</w:t>
             </w:r>
             <w:r>
               <w:rPr>
+                <w:color w:val="E8E8E8" w:themeColor="background2"/>
                 <w:lang w:val="es-ES"/>
               </w:rPr>
               <w:br/>
@@ -895,6 +1015,7 @@
             </w:r>
             <w:r>
               <w:rPr>
+                <w:color w:val="E8E8E8" w:themeColor="background2"/>
                 <w:lang w:val="es-ES"/>
               </w:rPr>
               <w:br/>
@@ -902,6 +1023,7 @@
             </w:r>
             <w:r>
               <w:rPr>
+                <w:color w:val="E8E8E8" w:themeColor="background2"/>
                 <w:lang w:val="es-ES"/>
               </w:rPr>
               <w:br/>
@@ -909,6 +1031,7 @@
             </w:r>
             <w:r>
               <w:rPr>
+                <w:color w:val="E8E8E8" w:themeColor="background2"/>
                 <w:lang w:val="es-ES"/>
               </w:rPr>
               <w:br/>
@@ -916,6 +1039,7 @@
             </w:r>
             <w:r>
               <w:rPr>
+                <w:color w:val="E8E8E8" w:themeColor="background2"/>
                 <w:lang w:val="es-ES"/>
               </w:rPr>
               <w:br/>
@@ -923,6 +1047,7 @@
             </w:r>
             <w:r>
               <w:rPr>
+                <w:color w:val="E8E8E8" w:themeColor="background2"/>
                 <w:lang w:val="es-ES"/>
               </w:rPr>
               <w:br/>
@@ -933,283 +1058,213 @@
         <w:tc>
           <w:tcPr>
             <w:tcW w:w="2117" w:type="dxa"/>
+            <w:tcBorders>
+              <w:top w:val="single" w:sz="4" w:space="0" w:color="E97132" w:themeColor="accent2"/>
+              <w:left w:val="single" w:sz="4" w:space="0" w:color="E97132" w:themeColor="accent2"/>
+              <w:bottom w:val="single" w:sz="4" w:space="0" w:color="E97132" w:themeColor="accent2"/>
+              <w:right w:val="single" w:sz="4" w:space="0" w:color="E97132" w:themeColor="accent2"/>
+            </w:tcBorders>
           </w:tcPr>
           <w:p>
             <w:pPr>
               <w:rPr>
-                <w:lang w:val="es-ES"/>
-              </w:rPr>
-            </w:pPr>
-            <w:r>
-              <w:rPr>
-                <w:lang w:val="es-ES"/>
-              </w:rPr>
-              <w:t xml:space="preserve">0 0 0 </w:t>
-            </w:r>
-            <w:r>
-              <w:rPr>
-                <w:color w:val="A02B93" w:themeColor="accent5"/>
-                <w:lang w:val="es-ES"/>
-              </w:rPr>
-              <w:t>S0</w:t>
-            </w:r>
-            <w:r>
-              <w:rPr>
+                <w:color w:val="E8E8E8" w:themeColor="background2"/>
+                <w:lang w:val="es-ES"/>
+              </w:rPr>
+            </w:pPr>
+            <w:r>
+              <w:rPr>
+                <w:color w:val="E8E8E8" w:themeColor="background2"/>
+                <w:lang w:val="es-ES"/>
+              </w:rPr>
+              <w:t>0 0 0 S0</w:t>
+            </w:r>
+            <w:r>
+              <w:rPr>
+                <w:color w:val="E8E8E8" w:themeColor="background2"/>
                 <w:lang w:val="es-ES"/>
               </w:rPr>
               <w:br/>
-              <w:t xml:space="preserve">0 0 1 </w:t>
-            </w:r>
-            <w:r>
-              <w:rPr>
-                <w:color w:val="A02B93" w:themeColor="accent5"/>
-                <w:lang w:val="es-ES"/>
-              </w:rPr>
-              <w:t>S1</w:t>
-            </w:r>
-            <w:r>
-              <w:rPr>
+              <w:t>0 0 1 S1</w:t>
+            </w:r>
+            <w:r>
+              <w:rPr>
+                <w:color w:val="E8E8E8" w:themeColor="background2"/>
                 <w:lang w:val="es-ES"/>
               </w:rPr>
               <w:br/>
-              <w:t>0 1 0</w:t>
-            </w:r>
-            <w:r>
-              <w:rPr>
-                <w:color w:val="A02B93" w:themeColor="accent5"/>
-                <w:lang w:val="es-ES"/>
-              </w:rPr>
-              <w:t xml:space="preserve"> S2</w:t>
-            </w:r>
-            <w:r>
-              <w:rPr>
+              <w:t>0 1 0 S2</w:t>
+            </w:r>
+            <w:r>
+              <w:rPr>
+                <w:color w:val="E8E8E8" w:themeColor="background2"/>
                 <w:lang w:val="es-ES"/>
               </w:rPr>
               <w:br/>
-              <w:t xml:space="preserve">0 1 1 </w:t>
-            </w:r>
-            <w:r>
-              <w:rPr>
-                <w:color w:val="A02B93" w:themeColor="accent5"/>
-                <w:lang w:val="es-ES"/>
-              </w:rPr>
-              <w:t>S3</w:t>
-            </w:r>
-            <w:r>
-              <w:rPr>
+              <w:t>0 1 1 S3</w:t>
+            </w:r>
+            <w:r>
+              <w:rPr>
+                <w:color w:val="E8E8E8" w:themeColor="background2"/>
                 <w:lang w:val="es-ES"/>
               </w:rPr>
               <w:br/>
-              <w:t xml:space="preserve">1 0 0 </w:t>
-            </w:r>
-            <w:r>
-              <w:rPr>
-                <w:color w:val="A02B93" w:themeColor="accent5"/>
-                <w:lang w:val="es-ES"/>
-              </w:rPr>
-              <w:t>S4</w:t>
-            </w:r>
-            <w:r>
-              <w:rPr>
+              <w:t>1 0 0 S4</w:t>
+            </w:r>
+            <w:r>
+              <w:rPr>
+                <w:color w:val="E8E8E8" w:themeColor="background2"/>
                 <w:lang w:val="es-ES"/>
               </w:rPr>
               <w:br/>
-              <w:t xml:space="preserve">1 0 1 </w:t>
-            </w:r>
-            <w:r>
-              <w:rPr>
-                <w:color w:val="A02B93" w:themeColor="accent5"/>
-                <w:lang w:val="es-ES"/>
-              </w:rPr>
-              <w:t>S5</w:t>
-            </w:r>
-            <w:r>
-              <w:rPr>
+              <w:t>1 0 1 S5</w:t>
+            </w:r>
+            <w:r>
+              <w:rPr>
+                <w:color w:val="E8E8E8" w:themeColor="background2"/>
                 <w:lang w:val="es-ES"/>
               </w:rPr>
               <w:br/>
-              <w:t xml:space="preserve">1 1 0 </w:t>
-            </w:r>
-            <w:r>
-              <w:rPr>
-                <w:color w:val="A02B93" w:themeColor="accent5"/>
-                <w:lang w:val="es-ES"/>
-              </w:rPr>
-              <w:t>S6</w:t>
+              <w:t>1 1 0 S6</w:t>
             </w:r>
           </w:p>
         </w:tc>
         <w:tc>
           <w:tcPr>
             <w:tcW w:w="2268" w:type="dxa"/>
+            <w:tcBorders>
+              <w:top w:val="single" w:sz="4" w:space="0" w:color="E97132" w:themeColor="accent2"/>
+              <w:left w:val="single" w:sz="4" w:space="0" w:color="E97132" w:themeColor="accent2"/>
+              <w:bottom w:val="single" w:sz="4" w:space="0" w:color="E97132" w:themeColor="accent2"/>
+              <w:right w:val="single" w:sz="4" w:space="0" w:color="E97132" w:themeColor="accent2"/>
+            </w:tcBorders>
           </w:tcPr>
           <w:p>
             <w:pPr>
               <w:rPr>
+                <w:color w:val="E8E8E8" w:themeColor="background2"/>
                 <w:lang w:val="en-US"/>
               </w:rPr>
             </w:pPr>
             <w:r>
               <w:rPr>
+                <w:color w:val="E8E8E8" w:themeColor="background2"/>
                 <w:lang w:val="en-US"/>
               </w:rPr>
-              <w:t xml:space="preserve">0 0 0 </w:t>
-            </w:r>
-            <w:r>
-              <w:rPr>
-                <w:color w:val="A02B93" w:themeColor="accent5"/>
+              <w:t>0 0 0 S0</w:t>
+            </w:r>
+          </w:p>
+          <w:p>
+            <w:pPr>
+              <w:rPr>
+                <w:color w:val="E8E8E8" w:themeColor="background2"/>
                 <w:lang w:val="en-US"/>
               </w:rPr>
-              <w:t>S0</w:t>
-            </w:r>
-          </w:p>
-          <w:p>
-            <w:pPr>
-              <w:rPr>
+            </w:pPr>
+            <w:r>
+              <w:rPr>
+                <w:color w:val="E8E8E8" w:themeColor="background2"/>
                 <w:lang w:val="en-US"/>
               </w:rPr>
-            </w:pPr>
-            <w:r>
-              <w:rPr>
+              <w:t>0 0 0 S0</w:t>
+            </w:r>
+          </w:p>
+          <w:p>
+            <w:pPr>
+              <w:rPr>
+                <w:color w:val="E8E8E8" w:themeColor="background2"/>
                 <w:lang w:val="en-US"/>
               </w:rPr>
-              <w:t xml:space="preserve">0 0 0 </w:t>
-            </w:r>
-            <w:r>
-              <w:rPr>
-                <w:color w:val="A02B93" w:themeColor="accent5"/>
+            </w:pPr>
+            <w:r>
+              <w:rPr>
+                <w:color w:val="E8E8E8" w:themeColor="background2"/>
                 <w:lang w:val="en-US"/>
               </w:rPr>
-              <w:t>S0</w:t>
-            </w:r>
-          </w:p>
-          <w:p>
-            <w:pPr>
-              <w:rPr>
+              <w:t>X X X</w:t>
+            </w:r>
+          </w:p>
+          <w:p>
+            <w:pPr>
+              <w:rPr>
+                <w:color w:val="E8E8E8" w:themeColor="background2"/>
                 <w:lang w:val="en-US"/>
               </w:rPr>
             </w:pPr>
             <w:r>
               <w:rPr>
+                <w:color w:val="E8E8E8" w:themeColor="background2"/>
                 <w:lang w:val="en-US"/>
               </w:rPr>
-              <w:t xml:space="preserve">X </w:t>
-            </w:r>
-            <w:proofErr w:type="spellStart"/>
-            <w:r>
-              <w:rPr>
+              <w:t>0 0 0 S0</w:t>
+            </w:r>
+          </w:p>
+          <w:p>
+            <w:pPr>
+              <w:rPr>
+                <w:color w:val="E8E8E8" w:themeColor="background2"/>
                 <w:lang w:val="en-US"/>
               </w:rPr>
-              <w:t>X</w:t>
-            </w:r>
-            <w:proofErr w:type="spellEnd"/>
-            <w:r>
-              <w:rPr>
+            </w:pPr>
+            <w:r>
+              <w:rPr>
+                <w:color w:val="E8E8E8" w:themeColor="background2"/>
                 <w:lang w:val="en-US"/>
               </w:rPr>
-              <w:t xml:space="preserve"> X</w:t>
-            </w:r>
-          </w:p>
-          <w:p>
-            <w:pPr>
-              <w:rPr>
+              <w:t>0 0 0 S0</w:t>
+            </w:r>
+          </w:p>
+          <w:p>
+            <w:pPr>
+              <w:rPr>
+                <w:color w:val="E8E8E8" w:themeColor="background2"/>
                 <w:lang w:val="en-US"/>
               </w:rPr>
             </w:pPr>
             <w:r>
               <w:rPr>
+                <w:color w:val="E8E8E8" w:themeColor="background2"/>
                 <w:lang w:val="en-US"/>
               </w:rPr>
-              <w:t xml:space="preserve">0 0 0 </w:t>
-            </w:r>
-            <w:r>
-              <w:rPr>
-                <w:color w:val="A02B93" w:themeColor="accent5"/>
+              <w:t>X X X</w:t>
+            </w:r>
+          </w:p>
+          <w:p>
+            <w:pPr>
+              <w:rPr>
+                <w:color w:val="E8E8E8" w:themeColor="background2"/>
                 <w:lang w:val="en-US"/>
               </w:rPr>
-              <w:t>S0</w:t>
-            </w:r>
-          </w:p>
-          <w:p>
-            <w:pPr>
-              <w:rPr>
+            </w:pPr>
+            <w:r>
+              <w:rPr>
+                <w:color w:val="E8E8E8" w:themeColor="background2"/>
                 <w:lang w:val="en-US"/>
               </w:rPr>
-            </w:pPr>
-            <w:r>
-              <w:rPr>
-                <w:lang w:val="en-US"/>
-              </w:rPr>
-              <w:t xml:space="preserve">0 0 0 </w:t>
-            </w:r>
-            <w:r>
-              <w:rPr>
-                <w:color w:val="A02B93" w:themeColor="accent5"/>
-                <w:lang w:val="en-US"/>
-              </w:rPr>
-              <w:t>S0</w:t>
-            </w:r>
-          </w:p>
-          <w:p>
-            <w:pPr>
-              <w:rPr>
-                <w:lang w:val="en-US"/>
-              </w:rPr>
-            </w:pPr>
-            <w:r>
-              <w:rPr>
-                <w:lang w:val="en-US"/>
-              </w:rPr>
-              <w:t xml:space="preserve">X </w:t>
-            </w:r>
-            <w:proofErr w:type="spellStart"/>
-            <w:r>
-              <w:rPr>
-                <w:lang w:val="en-US"/>
-              </w:rPr>
-              <w:t>X</w:t>
-            </w:r>
-            <w:proofErr w:type="spellEnd"/>
-            <w:r>
-              <w:rPr>
-                <w:lang w:val="en-US"/>
-              </w:rPr>
-              <w:t xml:space="preserve"> X</w:t>
-            </w:r>
-          </w:p>
-          <w:p>
-            <w:pPr>
-              <w:rPr>
-                <w:lang w:val="en-US"/>
-              </w:rPr>
-            </w:pPr>
-            <w:r>
-              <w:rPr>
-                <w:lang w:val="en-US"/>
-              </w:rPr>
-              <w:t xml:space="preserve">0 0 0 </w:t>
-            </w:r>
-            <w:r>
-              <w:rPr>
-                <w:color w:val="A02B93" w:themeColor="accent5"/>
-                <w:lang w:val="en-US"/>
-              </w:rPr>
-              <w:t>S0</w:t>
+              <w:t>0 0 0 S0</w:t>
             </w:r>
           </w:p>
         </w:tc>
         <w:tc>
           <w:tcPr>
             <w:tcW w:w="992" w:type="dxa"/>
+            <w:tcBorders>
+              <w:top w:val="single" w:sz="4" w:space="0" w:color="E97132" w:themeColor="accent2"/>
+              <w:left w:val="single" w:sz="4" w:space="0" w:color="E97132" w:themeColor="accent2"/>
+              <w:bottom w:val="single" w:sz="4" w:space="0" w:color="E97132" w:themeColor="accent2"/>
+              <w:right w:val="single" w:sz="4" w:space="0" w:color="E97132" w:themeColor="accent2"/>
+            </w:tcBorders>
           </w:tcPr>
           <w:p>
             <w:pPr>
               <w:rPr>
-                <w:lang w:val="es-ES"/>
-              </w:rPr>
-            </w:pPr>
-            <w:r>
-              <w:rPr>
+                <w:color w:val="E8E8E8" w:themeColor="background2"/>
+                <w:lang w:val="es-ES"/>
+              </w:rPr>
+            </w:pPr>
+            <w:r>
+              <w:rPr>
+                <w:color w:val="E8E8E8" w:themeColor="background2"/>
                 <w:lang w:val="es-ES"/>
               </w:rPr>
               <w:t>0 0</w:t>
@@ -1218,11 +1273,13 @@
           <w:p>
             <w:pPr>
               <w:rPr>
-                <w:lang w:val="es-ES"/>
-              </w:rPr>
-            </w:pPr>
-            <w:r>
-              <w:rPr>
+                <w:color w:val="E8E8E8" w:themeColor="background2"/>
+                <w:lang w:val="es-ES"/>
+              </w:rPr>
+            </w:pPr>
+            <w:r>
+              <w:rPr>
+                <w:color w:val="E8E8E8" w:themeColor="background2"/>
                 <w:lang w:val="es-ES"/>
               </w:rPr>
               <w:t>0 0</w:t>
@@ -1231,11 +1288,13 @@
           <w:p>
             <w:pPr>
               <w:rPr>
-                <w:lang w:val="es-ES"/>
-              </w:rPr>
-            </w:pPr>
-            <w:r>
-              <w:rPr>
+                <w:color w:val="E8E8E8" w:themeColor="background2"/>
+                <w:lang w:val="es-ES"/>
+              </w:rPr>
+            </w:pPr>
+            <w:r>
+              <w:rPr>
+                <w:color w:val="E8E8E8" w:themeColor="background2"/>
                 <w:lang w:val="es-ES"/>
               </w:rPr>
               <w:t>X X</w:t>
@@ -1244,11 +1303,13 @@
           <w:p>
             <w:pPr>
               <w:rPr>
-                <w:lang w:val="es-ES"/>
-              </w:rPr>
-            </w:pPr>
-            <w:r>
-              <w:rPr>
+                <w:color w:val="E8E8E8" w:themeColor="background2"/>
+                <w:lang w:val="es-ES"/>
+              </w:rPr>
+            </w:pPr>
+            <w:r>
+              <w:rPr>
+                <w:color w:val="E8E8E8" w:themeColor="background2"/>
                 <w:lang w:val="es-ES"/>
               </w:rPr>
               <w:t>1 0</w:t>
@@ -1257,11 +1318,13 @@
           <w:p>
             <w:pPr>
               <w:rPr>
-                <w:lang w:val="es-ES"/>
-              </w:rPr>
-            </w:pPr>
-            <w:r>
-              <w:rPr>
+                <w:color w:val="E8E8E8" w:themeColor="background2"/>
+                <w:lang w:val="es-ES"/>
+              </w:rPr>
+            </w:pPr>
+            <w:r>
+              <w:rPr>
+                <w:color w:val="E8E8E8" w:themeColor="background2"/>
                 <w:lang w:val="es-ES"/>
               </w:rPr>
               <w:t>0 0</w:t>
@@ -1270,11 +1333,13 @@
           <w:p>
             <w:pPr>
               <w:rPr>
-                <w:lang w:val="es-ES"/>
-              </w:rPr>
-            </w:pPr>
-            <w:r>
-              <w:rPr>
+                <w:color w:val="E8E8E8" w:themeColor="background2"/>
+                <w:lang w:val="es-ES"/>
+              </w:rPr>
+            </w:pPr>
+            <w:r>
+              <w:rPr>
+                <w:color w:val="E8E8E8" w:themeColor="background2"/>
                 <w:lang w:val="es-ES"/>
               </w:rPr>
               <w:t>X X</w:t>
@@ -1283,11 +1348,13 @@
           <w:p>
             <w:pPr>
               <w:rPr>
-                <w:lang w:val="es-ES"/>
-              </w:rPr>
-            </w:pPr>
-            <w:r>
-              <w:rPr>
+                <w:color w:val="E8E8E8" w:themeColor="background2"/>
+                <w:lang w:val="es-ES"/>
+              </w:rPr>
+            </w:pPr>
+            <w:r>
+              <w:rPr>
+                <w:color w:val="E8E8E8" w:themeColor="background2"/>
                 <w:lang w:val="es-ES"/>
               </w:rPr>
               <w:t>0 1</w:t>
@@ -1299,21 +1366,30 @@
         <w:tc>
           <w:tcPr>
             <w:tcW w:w="1139" w:type="dxa"/>
+            <w:tcBorders>
+              <w:top w:val="single" w:sz="4" w:space="0" w:color="E97132" w:themeColor="accent2"/>
+              <w:left w:val="single" w:sz="4" w:space="0" w:color="E97132" w:themeColor="accent2"/>
+              <w:bottom w:val="single" w:sz="4" w:space="0" w:color="E97132" w:themeColor="accent2"/>
+              <w:right w:val="single" w:sz="4" w:space="0" w:color="E97132" w:themeColor="accent2"/>
+            </w:tcBorders>
           </w:tcPr>
           <w:p>
             <w:pPr>
               <w:rPr>
-                <w:lang w:val="es-ES"/>
-              </w:rPr>
-            </w:pPr>
-            <w:r>
-              <w:rPr>
+                <w:color w:val="E8E8E8" w:themeColor="background2"/>
+                <w:lang w:val="es-ES"/>
+              </w:rPr>
+            </w:pPr>
+            <w:r>
+              <w:rPr>
+                <w:color w:val="E8E8E8" w:themeColor="background2"/>
                 <w:lang w:val="es-ES"/>
               </w:rPr>
               <w:t>0 1</w:t>
             </w:r>
             <w:r>
               <w:rPr>
+                <w:color w:val="E8E8E8" w:themeColor="background2"/>
                 <w:lang w:val="es-ES"/>
               </w:rPr>
               <w:br/>
@@ -1321,6 +1397,7 @@
             </w:r>
             <w:r>
               <w:rPr>
+                <w:color w:val="E8E8E8" w:themeColor="background2"/>
                 <w:lang w:val="es-ES"/>
               </w:rPr>
               <w:br/>
@@ -1328,6 +1405,7 @@
             </w:r>
             <w:r>
               <w:rPr>
+                <w:color w:val="E8E8E8" w:themeColor="background2"/>
                 <w:lang w:val="es-ES"/>
               </w:rPr>
               <w:br/>
@@ -1335,6 +1413,7 @@
             </w:r>
             <w:r>
               <w:rPr>
+                <w:color w:val="E8E8E8" w:themeColor="background2"/>
                 <w:lang w:val="es-ES"/>
               </w:rPr>
               <w:br/>
@@ -1342,6 +1421,7 @@
             </w:r>
             <w:r>
               <w:rPr>
+                <w:color w:val="E8E8E8" w:themeColor="background2"/>
                 <w:lang w:val="es-ES"/>
               </w:rPr>
               <w:br/>
@@ -1349,6 +1429,7 @@
             </w:r>
             <w:r>
               <w:rPr>
+                <w:color w:val="E8E8E8" w:themeColor="background2"/>
                 <w:lang w:val="es-ES"/>
               </w:rPr>
               <w:br/>
@@ -1359,283 +1440,213 @@
         <w:tc>
           <w:tcPr>
             <w:tcW w:w="2117" w:type="dxa"/>
+            <w:tcBorders>
+              <w:top w:val="single" w:sz="4" w:space="0" w:color="E97132" w:themeColor="accent2"/>
+              <w:left w:val="single" w:sz="4" w:space="0" w:color="E97132" w:themeColor="accent2"/>
+              <w:bottom w:val="single" w:sz="4" w:space="0" w:color="E97132" w:themeColor="accent2"/>
+              <w:right w:val="single" w:sz="4" w:space="0" w:color="E97132" w:themeColor="accent2"/>
+            </w:tcBorders>
           </w:tcPr>
           <w:p>
             <w:pPr>
               <w:rPr>
-                <w:lang w:val="es-ES"/>
-              </w:rPr>
-            </w:pPr>
-            <w:r>
-              <w:rPr>
-                <w:lang w:val="es-ES"/>
-              </w:rPr>
-              <w:t xml:space="preserve">0 0 0 </w:t>
-            </w:r>
-            <w:r>
-              <w:rPr>
-                <w:color w:val="A02B93" w:themeColor="accent5"/>
-                <w:lang w:val="es-ES"/>
-              </w:rPr>
-              <w:t>S0</w:t>
-            </w:r>
-            <w:r>
-              <w:rPr>
+                <w:color w:val="E8E8E8" w:themeColor="background2"/>
+                <w:lang w:val="es-ES"/>
+              </w:rPr>
+            </w:pPr>
+            <w:r>
+              <w:rPr>
+                <w:color w:val="E8E8E8" w:themeColor="background2"/>
+                <w:lang w:val="es-ES"/>
+              </w:rPr>
+              <w:t>0 0 0 S0</w:t>
+            </w:r>
+            <w:r>
+              <w:rPr>
+                <w:color w:val="E8E8E8" w:themeColor="background2"/>
                 <w:lang w:val="es-ES"/>
               </w:rPr>
               <w:br/>
-              <w:t xml:space="preserve">0 0 1 </w:t>
-            </w:r>
-            <w:r>
-              <w:rPr>
-                <w:color w:val="A02B93" w:themeColor="accent5"/>
-                <w:lang w:val="es-ES"/>
-              </w:rPr>
-              <w:t>S1</w:t>
-            </w:r>
-            <w:r>
-              <w:rPr>
+              <w:t>0 0 1 S1</w:t>
+            </w:r>
+            <w:r>
+              <w:rPr>
+                <w:color w:val="E8E8E8" w:themeColor="background2"/>
                 <w:lang w:val="es-ES"/>
               </w:rPr>
               <w:br/>
-              <w:t>0 1 0</w:t>
-            </w:r>
-            <w:r>
-              <w:rPr>
-                <w:color w:val="A02B93" w:themeColor="accent5"/>
-                <w:lang w:val="es-ES"/>
-              </w:rPr>
-              <w:t xml:space="preserve"> S2</w:t>
-            </w:r>
-            <w:r>
-              <w:rPr>
+              <w:t>0 1 0 S2</w:t>
+            </w:r>
+            <w:r>
+              <w:rPr>
+                <w:color w:val="E8E8E8" w:themeColor="background2"/>
                 <w:lang w:val="es-ES"/>
               </w:rPr>
               <w:br/>
-              <w:t xml:space="preserve">0 1 1 </w:t>
-            </w:r>
-            <w:r>
-              <w:rPr>
-                <w:color w:val="A02B93" w:themeColor="accent5"/>
-                <w:lang w:val="es-ES"/>
-              </w:rPr>
-              <w:t>S3</w:t>
-            </w:r>
-            <w:r>
-              <w:rPr>
+              <w:t>0 1 1 S3</w:t>
+            </w:r>
+            <w:r>
+              <w:rPr>
+                <w:color w:val="E8E8E8" w:themeColor="background2"/>
                 <w:lang w:val="es-ES"/>
               </w:rPr>
               <w:br/>
-              <w:t xml:space="preserve">1 0 0 </w:t>
-            </w:r>
-            <w:r>
-              <w:rPr>
-                <w:color w:val="A02B93" w:themeColor="accent5"/>
-                <w:lang w:val="es-ES"/>
-              </w:rPr>
-              <w:t>S4</w:t>
-            </w:r>
-            <w:r>
-              <w:rPr>
+              <w:t>1 0 0 S4</w:t>
+            </w:r>
+            <w:r>
+              <w:rPr>
+                <w:color w:val="E8E8E8" w:themeColor="background2"/>
                 <w:lang w:val="es-ES"/>
               </w:rPr>
               <w:br/>
-              <w:t xml:space="preserve">1 0 1 </w:t>
-            </w:r>
-            <w:r>
-              <w:rPr>
-                <w:color w:val="A02B93" w:themeColor="accent5"/>
-                <w:lang w:val="es-ES"/>
-              </w:rPr>
-              <w:t>S5</w:t>
-            </w:r>
-            <w:r>
-              <w:rPr>
+              <w:t>1 0 1 S5</w:t>
+            </w:r>
+            <w:r>
+              <w:rPr>
+                <w:color w:val="E8E8E8" w:themeColor="background2"/>
                 <w:lang w:val="es-ES"/>
               </w:rPr>
               <w:br/>
-              <w:t xml:space="preserve">1 1 0 </w:t>
-            </w:r>
-            <w:r>
-              <w:rPr>
-                <w:color w:val="A02B93" w:themeColor="accent5"/>
-                <w:lang w:val="es-ES"/>
-              </w:rPr>
-              <w:t>S6</w:t>
+              <w:t>1 1 0 S6</w:t>
             </w:r>
           </w:p>
         </w:tc>
         <w:tc>
           <w:tcPr>
             <w:tcW w:w="2268" w:type="dxa"/>
+            <w:tcBorders>
+              <w:top w:val="single" w:sz="4" w:space="0" w:color="E97132" w:themeColor="accent2"/>
+              <w:left w:val="single" w:sz="4" w:space="0" w:color="E97132" w:themeColor="accent2"/>
+              <w:bottom w:val="single" w:sz="4" w:space="0" w:color="E97132" w:themeColor="accent2"/>
+              <w:right w:val="single" w:sz="4" w:space="0" w:color="E97132" w:themeColor="accent2"/>
+            </w:tcBorders>
           </w:tcPr>
           <w:p>
             <w:pPr>
               <w:rPr>
+                <w:color w:val="E8E8E8" w:themeColor="background2"/>
                 <w:lang w:val="en-US"/>
               </w:rPr>
             </w:pPr>
             <w:r>
               <w:rPr>
+                <w:color w:val="E8E8E8" w:themeColor="background2"/>
                 <w:lang w:val="en-US"/>
               </w:rPr>
-              <w:t xml:space="preserve">1 0 0 </w:t>
-            </w:r>
-            <w:r>
-              <w:rPr>
-                <w:color w:val="A02B93" w:themeColor="accent5"/>
+              <w:t>1 0 0 S4</w:t>
+            </w:r>
+          </w:p>
+          <w:p>
+            <w:pPr>
+              <w:rPr>
+                <w:color w:val="E8E8E8" w:themeColor="background2"/>
                 <w:lang w:val="en-US"/>
               </w:rPr>
-              <w:t>S4</w:t>
-            </w:r>
-          </w:p>
-          <w:p>
-            <w:pPr>
-              <w:rPr>
+            </w:pPr>
+            <w:r>
+              <w:rPr>
+                <w:color w:val="E8E8E8" w:themeColor="background2"/>
                 <w:lang w:val="en-US"/>
               </w:rPr>
-            </w:pPr>
-            <w:r>
-              <w:rPr>
+              <w:t xml:space="preserve">X X X </w:t>
+            </w:r>
+          </w:p>
+          <w:p>
+            <w:pPr>
+              <w:rPr>
+                <w:color w:val="E8E8E8" w:themeColor="background2"/>
                 <w:lang w:val="en-US"/>
               </w:rPr>
-              <w:t xml:space="preserve">X </w:t>
-            </w:r>
-            <w:proofErr w:type="spellStart"/>
-            <w:r>
-              <w:rPr>
+            </w:pPr>
+            <w:r>
+              <w:rPr>
+                <w:color w:val="E8E8E8" w:themeColor="background2"/>
                 <w:lang w:val="en-US"/>
               </w:rPr>
-              <w:t>X</w:t>
-            </w:r>
-            <w:proofErr w:type="spellEnd"/>
-            <w:r>
-              <w:rPr>
+              <w:t>0 1 1 S3</w:t>
+            </w:r>
+          </w:p>
+          <w:p>
+            <w:pPr>
+              <w:rPr>
+                <w:color w:val="E8E8E8" w:themeColor="background2"/>
                 <w:lang w:val="en-US"/>
               </w:rPr>
-              <w:t xml:space="preserve"> X </w:t>
-            </w:r>
-          </w:p>
-          <w:p>
-            <w:pPr>
-              <w:rPr>
+            </w:pPr>
+            <w:r>
+              <w:rPr>
+                <w:color w:val="E8E8E8" w:themeColor="background2"/>
                 <w:lang w:val="en-US"/>
               </w:rPr>
-            </w:pPr>
-            <w:r>
-              <w:rPr>
+              <w:t>0 1 1 S3</w:t>
+            </w:r>
+          </w:p>
+          <w:p>
+            <w:pPr>
+              <w:rPr>
+                <w:color w:val="E8E8E8" w:themeColor="background2"/>
                 <w:lang w:val="en-US"/>
               </w:rPr>
-              <w:t>0 1 1</w:t>
-            </w:r>
-            <w:r>
-              <w:rPr>
-                <w:color w:val="A02B93" w:themeColor="accent5"/>
+            </w:pPr>
+            <w:r>
+              <w:rPr>
+                <w:color w:val="E8E8E8" w:themeColor="background2"/>
                 <w:lang w:val="en-US"/>
               </w:rPr>
-              <w:t xml:space="preserve"> S3</w:t>
-            </w:r>
-          </w:p>
-          <w:p>
-            <w:pPr>
-              <w:rPr>
+              <w:t>1 0 0 S4</w:t>
+            </w:r>
+          </w:p>
+          <w:p>
+            <w:pPr>
+              <w:rPr>
+                <w:color w:val="E8E8E8" w:themeColor="background2"/>
                 <w:lang w:val="en-US"/>
               </w:rPr>
             </w:pPr>
             <w:r>
               <w:rPr>
+                <w:color w:val="E8E8E8" w:themeColor="background2"/>
                 <w:lang w:val="en-US"/>
               </w:rPr>
-              <w:t xml:space="preserve">0 1 1 </w:t>
-            </w:r>
-            <w:r>
-              <w:rPr>
-                <w:color w:val="A02B93" w:themeColor="accent5"/>
+              <w:t>1 0 0 S4</w:t>
+            </w:r>
+          </w:p>
+          <w:p>
+            <w:pPr>
+              <w:rPr>
+                <w:color w:val="E8E8E8" w:themeColor="background2"/>
                 <w:lang w:val="en-US"/>
               </w:rPr>
-              <w:t>S3</w:t>
-            </w:r>
-          </w:p>
-          <w:p>
-            <w:pPr>
-              <w:rPr>
+            </w:pPr>
+            <w:r>
+              <w:rPr>
+                <w:color w:val="E8E8E8" w:themeColor="background2"/>
                 <w:lang w:val="en-US"/>
               </w:rPr>
-            </w:pPr>
-            <w:r>
-              <w:rPr>
-                <w:lang w:val="en-US"/>
-              </w:rPr>
-              <w:t xml:space="preserve">1 0 0 </w:t>
-            </w:r>
-            <w:r>
-              <w:rPr>
-                <w:color w:val="A02B93" w:themeColor="accent5"/>
-                <w:lang w:val="en-US"/>
-              </w:rPr>
-              <w:t>S4</w:t>
-            </w:r>
-          </w:p>
-          <w:p>
-            <w:pPr>
-              <w:rPr>
-                <w:lang w:val="en-US"/>
-              </w:rPr>
-            </w:pPr>
-            <w:r>
-              <w:rPr>
-                <w:lang w:val="en-US"/>
-              </w:rPr>
-              <w:t xml:space="preserve">1 0 0 </w:t>
-            </w:r>
-            <w:r>
-              <w:rPr>
-                <w:color w:val="A02B93" w:themeColor="accent5"/>
-                <w:lang w:val="en-US"/>
-              </w:rPr>
-              <w:t>S4</w:t>
-            </w:r>
-          </w:p>
-          <w:p>
-            <w:pPr>
-              <w:rPr>
-                <w:lang w:val="en-US"/>
-              </w:rPr>
-            </w:pPr>
-            <w:r>
-              <w:rPr>
-                <w:lang w:val="en-US"/>
-              </w:rPr>
-              <w:t xml:space="preserve">X </w:t>
-            </w:r>
-            <w:proofErr w:type="spellStart"/>
-            <w:r>
-              <w:rPr>
-                <w:lang w:val="en-US"/>
-              </w:rPr>
-              <w:t>X</w:t>
-            </w:r>
-            <w:proofErr w:type="spellEnd"/>
-            <w:r>
-              <w:rPr>
-                <w:lang w:val="en-US"/>
-              </w:rPr>
-              <w:t xml:space="preserve"> X</w:t>
+              <w:t>X X X</w:t>
             </w:r>
           </w:p>
         </w:tc>
         <w:tc>
           <w:tcPr>
             <w:tcW w:w="992" w:type="dxa"/>
+            <w:tcBorders>
+              <w:top w:val="single" w:sz="4" w:space="0" w:color="E97132" w:themeColor="accent2"/>
+              <w:left w:val="single" w:sz="4" w:space="0" w:color="E97132" w:themeColor="accent2"/>
+              <w:bottom w:val="single" w:sz="4" w:space="0" w:color="E97132" w:themeColor="accent2"/>
+              <w:right w:val="single" w:sz="4" w:space="0" w:color="E97132" w:themeColor="accent2"/>
+            </w:tcBorders>
           </w:tcPr>
           <w:p>
             <w:pPr>
               <w:rPr>
-                <w:lang w:val="es-ES"/>
-              </w:rPr>
-            </w:pPr>
-            <w:r>
-              <w:rPr>
+                <w:color w:val="E8E8E8" w:themeColor="background2"/>
+                <w:lang w:val="es-ES"/>
+              </w:rPr>
+            </w:pPr>
+            <w:r>
+              <w:rPr>
+                <w:color w:val="E8E8E8" w:themeColor="background2"/>
                 <w:lang w:val="es-ES"/>
               </w:rPr>
               <w:t>0 0</w:t>
@@ -1644,11 +1655,13 @@
           <w:p>
             <w:pPr>
               <w:rPr>
-                <w:lang w:val="es-ES"/>
-              </w:rPr>
-            </w:pPr>
-            <w:r>
-              <w:rPr>
+                <w:color w:val="E8E8E8" w:themeColor="background2"/>
+                <w:lang w:val="es-ES"/>
+              </w:rPr>
+            </w:pPr>
+            <w:r>
+              <w:rPr>
+                <w:color w:val="E8E8E8" w:themeColor="background2"/>
                 <w:lang w:val="es-ES"/>
               </w:rPr>
               <w:t>X X</w:t>
@@ -1657,11 +1670,13 @@
           <w:p>
             <w:pPr>
               <w:rPr>
-                <w:lang w:val="es-ES"/>
-              </w:rPr>
-            </w:pPr>
-            <w:r>
-              <w:rPr>
+                <w:color w:val="E8E8E8" w:themeColor="background2"/>
+                <w:lang w:val="es-ES"/>
+              </w:rPr>
+            </w:pPr>
+            <w:r>
+              <w:rPr>
+                <w:color w:val="E8E8E8" w:themeColor="background2"/>
                 <w:lang w:val="es-ES"/>
               </w:rPr>
               <w:t>0 0</w:t>
@@ -1670,11 +1685,13 @@
           <w:p>
             <w:pPr>
               <w:rPr>
-                <w:lang w:val="es-ES"/>
-              </w:rPr>
-            </w:pPr>
-            <w:r>
-              <w:rPr>
+                <w:color w:val="E8E8E8" w:themeColor="background2"/>
+                <w:lang w:val="es-ES"/>
+              </w:rPr>
+            </w:pPr>
+            <w:r>
+              <w:rPr>
+                <w:color w:val="E8E8E8" w:themeColor="background2"/>
                 <w:lang w:val="es-ES"/>
               </w:rPr>
               <w:t>0 0</w:t>
@@ -1683,11 +1700,13 @@
           <w:p>
             <w:pPr>
               <w:rPr>
-                <w:lang w:val="es-ES"/>
-              </w:rPr>
-            </w:pPr>
-            <w:r>
-              <w:rPr>
+                <w:color w:val="E8E8E8" w:themeColor="background2"/>
+                <w:lang w:val="es-ES"/>
+              </w:rPr>
+            </w:pPr>
+            <w:r>
+              <w:rPr>
+                <w:color w:val="E8E8E8" w:themeColor="background2"/>
                 <w:lang w:val="es-ES"/>
               </w:rPr>
               <w:t>0 0</w:t>
@@ -1696,11 +1715,13 @@
           <w:p>
             <w:pPr>
               <w:rPr>
-                <w:lang w:val="es-ES"/>
-              </w:rPr>
-            </w:pPr>
-            <w:r>
-              <w:rPr>
+                <w:color w:val="E8E8E8" w:themeColor="background2"/>
+                <w:lang w:val="es-ES"/>
+              </w:rPr>
+            </w:pPr>
+            <w:r>
+              <w:rPr>
+                <w:color w:val="E8E8E8" w:themeColor="background2"/>
                 <w:lang w:val="es-ES"/>
               </w:rPr>
               <w:t>0 0</w:t>
@@ -1709,23 +1730,17 @@
           <w:p>
             <w:pPr>
               <w:rPr>
-                <w:lang w:val="es-ES"/>
-              </w:rPr>
-            </w:pPr>
-            <w:r>
-              <w:rPr>
-                <w:lang w:val="es-ES"/>
-              </w:rPr>
-              <w:t xml:space="preserve">X </w:t>
-            </w:r>
-            <w:proofErr w:type="spellStart"/>
-            <w:r>
-              <w:rPr>
-                <w:lang w:val="es-ES"/>
-              </w:rPr>
-              <w:t>X</w:t>
-            </w:r>
-            <w:proofErr w:type="spellEnd"/>
+                <w:color w:val="E8E8E8" w:themeColor="background2"/>
+                <w:lang w:val="es-ES"/>
+              </w:rPr>
+            </w:pPr>
+            <w:r>
+              <w:rPr>
+                <w:color w:val="E8E8E8" w:themeColor="background2"/>
+                <w:lang w:val="es-ES"/>
+              </w:rPr>
+              <w:t>X X</w:t>
+            </w:r>
           </w:p>
         </w:tc>
       </w:tr>
@@ -1733,15 +1748,23 @@
         <w:tc>
           <w:tcPr>
             <w:tcW w:w="1139" w:type="dxa"/>
+            <w:tcBorders>
+              <w:top w:val="single" w:sz="4" w:space="0" w:color="E97132" w:themeColor="accent2"/>
+              <w:left w:val="single" w:sz="4" w:space="0" w:color="E97132" w:themeColor="accent2"/>
+              <w:bottom w:val="single" w:sz="4" w:space="0" w:color="E97132" w:themeColor="accent2"/>
+              <w:right w:val="single" w:sz="4" w:space="0" w:color="E97132" w:themeColor="accent2"/>
+            </w:tcBorders>
           </w:tcPr>
           <w:p>
             <w:pPr>
               <w:rPr>
-                <w:lang w:val="es-ES"/>
-              </w:rPr>
-            </w:pPr>
-            <w:r>
-              <w:rPr>
+                <w:color w:val="E8E8E8" w:themeColor="background2"/>
+                <w:lang w:val="es-ES"/>
+              </w:rPr>
+            </w:pPr>
+            <w:r>
+              <w:rPr>
+                <w:color w:val="E8E8E8" w:themeColor="background2"/>
                 <w:lang w:val="es-ES"/>
               </w:rPr>
               <w:t>1 0</w:t>
@@ -1750,11 +1773,13 @@
           <w:p>
             <w:pPr>
               <w:rPr>
-                <w:lang w:val="es-ES"/>
-              </w:rPr>
-            </w:pPr>
-            <w:r>
-              <w:rPr>
+                <w:color w:val="E8E8E8" w:themeColor="background2"/>
+                <w:lang w:val="es-ES"/>
+              </w:rPr>
+            </w:pPr>
+            <w:r>
+              <w:rPr>
+                <w:color w:val="E8E8E8" w:themeColor="background2"/>
                 <w:lang w:val="es-ES"/>
               </w:rPr>
               <w:t>1 0</w:t>
@@ -1763,11 +1788,13 @@
           <w:p>
             <w:pPr>
               <w:rPr>
-                <w:lang w:val="es-ES"/>
-              </w:rPr>
-            </w:pPr>
-            <w:r>
-              <w:rPr>
+                <w:color w:val="E8E8E8" w:themeColor="background2"/>
+                <w:lang w:val="es-ES"/>
+              </w:rPr>
+            </w:pPr>
+            <w:r>
+              <w:rPr>
+                <w:color w:val="E8E8E8" w:themeColor="background2"/>
                 <w:lang w:val="es-ES"/>
               </w:rPr>
               <w:t>1 0</w:t>
@@ -1776,11 +1803,13 @@
           <w:p>
             <w:pPr>
               <w:rPr>
-                <w:lang w:val="es-ES"/>
-              </w:rPr>
-            </w:pPr>
-            <w:r>
-              <w:rPr>
+                <w:color w:val="E8E8E8" w:themeColor="background2"/>
+                <w:lang w:val="es-ES"/>
+              </w:rPr>
+            </w:pPr>
+            <w:r>
+              <w:rPr>
+                <w:color w:val="E8E8E8" w:themeColor="background2"/>
                 <w:lang w:val="es-ES"/>
               </w:rPr>
               <w:t>1 0</w:t>
@@ -1789,11 +1818,13 @@
           <w:p>
             <w:pPr>
               <w:rPr>
-                <w:lang w:val="es-ES"/>
-              </w:rPr>
-            </w:pPr>
-            <w:r>
-              <w:rPr>
+                <w:color w:val="E8E8E8" w:themeColor="background2"/>
+                <w:lang w:val="es-ES"/>
+              </w:rPr>
+            </w:pPr>
+            <w:r>
+              <w:rPr>
+                <w:color w:val="E8E8E8" w:themeColor="background2"/>
                 <w:lang w:val="es-ES"/>
               </w:rPr>
               <w:t>1 0</w:t>
@@ -1802,11 +1833,13 @@
           <w:p>
             <w:pPr>
               <w:rPr>
-                <w:lang w:val="es-ES"/>
-              </w:rPr>
-            </w:pPr>
-            <w:r>
-              <w:rPr>
+                <w:color w:val="E8E8E8" w:themeColor="background2"/>
+                <w:lang w:val="es-ES"/>
+              </w:rPr>
+            </w:pPr>
+            <w:r>
+              <w:rPr>
+                <w:color w:val="E8E8E8" w:themeColor="background2"/>
                 <w:lang w:val="es-ES"/>
               </w:rPr>
               <w:t>1 0</w:t>
@@ -1815,11 +1848,13 @@
           <w:p>
             <w:pPr>
               <w:rPr>
-                <w:lang w:val="es-ES"/>
-              </w:rPr>
-            </w:pPr>
-            <w:r>
-              <w:rPr>
+                <w:color w:val="E8E8E8" w:themeColor="background2"/>
+                <w:lang w:val="es-ES"/>
+              </w:rPr>
+            </w:pPr>
+            <w:r>
+              <w:rPr>
+                <w:color w:val="E8E8E8" w:themeColor="background2"/>
                 <w:lang w:val="es-ES"/>
               </w:rPr>
               <w:t>1 0</w:t>
@@ -1829,283 +1864,213 @@
         <w:tc>
           <w:tcPr>
             <w:tcW w:w="2117" w:type="dxa"/>
+            <w:tcBorders>
+              <w:top w:val="single" w:sz="4" w:space="0" w:color="E97132" w:themeColor="accent2"/>
+              <w:left w:val="single" w:sz="4" w:space="0" w:color="E97132" w:themeColor="accent2"/>
+              <w:bottom w:val="single" w:sz="4" w:space="0" w:color="E97132" w:themeColor="accent2"/>
+              <w:right w:val="single" w:sz="4" w:space="0" w:color="E97132" w:themeColor="accent2"/>
+            </w:tcBorders>
           </w:tcPr>
           <w:p>
             <w:pPr>
               <w:rPr>
-                <w:lang w:val="es-ES"/>
-              </w:rPr>
-            </w:pPr>
-            <w:r>
-              <w:rPr>
-                <w:lang w:val="es-ES"/>
-              </w:rPr>
-              <w:t xml:space="preserve">0 0 0 </w:t>
-            </w:r>
-            <w:r>
-              <w:rPr>
-                <w:color w:val="A02B93" w:themeColor="accent5"/>
-                <w:lang w:val="es-ES"/>
-              </w:rPr>
-              <w:t>S0</w:t>
-            </w:r>
-            <w:r>
-              <w:rPr>
+                <w:color w:val="E8E8E8" w:themeColor="background2"/>
+                <w:lang w:val="es-ES"/>
+              </w:rPr>
+            </w:pPr>
+            <w:r>
+              <w:rPr>
+                <w:color w:val="E8E8E8" w:themeColor="background2"/>
+                <w:lang w:val="es-ES"/>
+              </w:rPr>
+              <w:t>0 0 0 S0</w:t>
+            </w:r>
+            <w:r>
+              <w:rPr>
+                <w:color w:val="E8E8E8" w:themeColor="background2"/>
                 <w:lang w:val="es-ES"/>
               </w:rPr>
               <w:br/>
-              <w:t xml:space="preserve">0 0 1 </w:t>
-            </w:r>
-            <w:r>
-              <w:rPr>
-                <w:color w:val="A02B93" w:themeColor="accent5"/>
-                <w:lang w:val="es-ES"/>
-              </w:rPr>
-              <w:t>S1</w:t>
-            </w:r>
-            <w:r>
-              <w:rPr>
+              <w:t>0 0 1 S1</w:t>
+            </w:r>
+            <w:r>
+              <w:rPr>
+                <w:color w:val="E8E8E8" w:themeColor="background2"/>
                 <w:lang w:val="es-ES"/>
               </w:rPr>
               <w:br/>
-              <w:t>0 1 0</w:t>
-            </w:r>
-            <w:r>
-              <w:rPr>
-                <w:color w:val="A02B93" w:themeColor="accent5"/>
-                <w:lang w:val="es-ES"/>
-              </w:rPr>
-              <w:t xml:space="preserve"> S2</w:t>
-            </w:r>
-            <w:r>
-              <w:rPr>
+              <w:t>0 1 0 S2</w:t>
+            </w:r>
+            <w:r>
+              <w:rPr>
+                <w:color w:val="E8E8E8" w:themeColor="background2"/>
                 <w:lang w:val="es-ES"/>
               </w:rPr>
               <w:br/>
-              <w:t xml:space="preserve">0 1 1 </w:t>
-            </w:r>
-            <w:r>
-              <w:rPr>
-                <w:color w:val="A02B93" w:themeColor="accent5"/>
-                <w:lang w:val="es-ES"/>
-              </w:rPr>
-              <w:t>S3</w:t>
-            </w:r>
-            <w:r>
-              <w:rPr>
+              <w:t>0 1 1 S3</w:t>
+            </w:r>
+            <w:r>
+              <w:rPr>
+                <w:color w:val="E8E8E8" w:themeColor="background2"/>
                 <w:lang w:val="es-ES"/>
               </w:rPr>
               <w:br/>
-              <w:t xml:space="preserve">1 0 0 </w:t>
-            </w:r>
-            <w:r>
-              <w:rPr>
-                <w:color w:val="A02B93" w:themeColor="accent5"/>
-                <w:lang w:val="es-ES"/>
-              </w:rPr>
-              <w:t>S4</w:t>
-            </w:r>
-            <w:r>
-              <w:rPr>
+              <w:t>1 0 0 S4</w:t>
+            </w:r>
+            <w:r>
+              <w:rPr>
+                <w:color w:val="E8E8E8" w:themeColor="background2"/>
                 <w:lang w:val="es-ES"/>
               </w:rPr>
               <w:br/>
-              <w:t xml:space="preserve">1 0 1 </w:t>
-            </w:r>
-            <w:r>
-              <w:rPr>
-                <w:color w:val="A02B93" w:themeColor="accent5"/>
-                <w:lang w:val="es-ES"/>
-              </w:rPr>
-              <w:t>S5</w:t>
-            </w:r>
-            <w:r>
-              <w:rPr>
+              <w:t>1 0 1 S5</w:t>
+            </w:r>
+            <w:r>
+              <w:rPr>
+                <w:color w:val="E8E8E8" w:themeColor="background2"/>
                 <w:lang w:val="es-ES"/>
               </w:rPr>
               <w:br/>
-              <w:t xml:space="preserve">1 1 0 </w:t>
-            </w:r>
-            <w:r>
-              <w:rPr>
-                <w:color w:val="A02B93" w:themeColor="accent5"/>
-                <w:lang w:val="es-ES"/>
-              </w:rPr>
-              <w:t>S6</w:t>
+              <w:t>1 1 0 S6</w:t>
             </w:r>
           </w:p>
         </w:tc>
         <w:tc>
           <w:tcPr>
             <w:tcW w:w="2268" w:type="dxa"/>
+            <w:tcBorders>
+              <w:top w:val="single" w:sz="4" w:space="0" w:color="E97132" w:themeColor="accent2"/>
+              <w:left w:val="single" w:sz="4" w:space="0" w:color="E97132" w:themeColor="accent2"/>
+              <w:bottom w:val="single" w:sz="4" w:space="0" w:color="E97132" w:themeColor="accent2"/>
+              <w:right w:val="single" w:sz="4" w:space="0" w:color="E97132" w:themeColor="accent2"/>
+            </w:tcBorders>
           </w:tcPr>
           <w:p>
             <w:pPr>
               <w:rPr>
+                <w:color w:val="E8E8E8" w:themeColor="background2"/>
                 <w:lang w:val="en-US"/>
               </w:rPr>
             </w:pPr>
             <w:r>
               <w:rPr>
+                <w:color w:val="E8E8E8" w:themeColor="background2"/>
                 <w:lang w:val="en-US"/>
               </w:rPr>
-              <w:t xml:space="preserve">0 0 1 </w:t>
-            </w:r>
-            <w:r>
-              <w:rPr>
-                <w:color w:val="A02B93" w:themeColor="accent5"/>
+              <w:t>0 0 1 S1</w:t>
+            </w:r>
+          </w:p>
+          <w:p>
+            <w:pPr>
+              <w:rPr>
+                <w:color w:val="E8E8E8" w:themeColor="background2"/>
                 <w:lang w:val="en-US"/>
               </w:rPr>
-              <w:t>S1</w:t>
-            </w:r>
-          </w:p>
-          <w:p>
-            <w:pPr>
-              <w:rPr>
+            </w:pPr>
+            <w:r>
+              <w:rPr>
+                <w:color w:val="E8E8E8" w:themeColor="background2"/>
                 <w:lang w:val="en-US"/>
               </w:rPr>
-            </w:pPr>
-            <w:r>
-              <w:rPr>
+              <w:t>0 0 1 S1</w:t>
+            </w:r>
+          </w:p>
+          <w:p>
+            <w:pPr>
+              <w:rPr>
+                <w:color w:val="E8E8E8" w:themeColor="background2"/>
                 <w:lang w:val="en-US"/>
               </w:rPr>
-              <w:t xml:space="preserve">0 0 1 </w:t>
-            </w:r>
-            <w:r>
-              <w:rPr>
-                <w:color w:val="A02B93" w:themeColor="accent5"/>
+            </w:pPr>
+            <w:r>
+              <w:rPr>
+                <w:color w:val="E8E8E8" w:themeColor="background2"/>
                 <w:lang w:val="en-US"/>
               </w:rPr>
-              <w:t>S1</w:t>
-            </w:r>
-          </w:p>
-          <w:p>
-            <w:pPr>
-              <w:rPr>
+              <w:t>0 0 1 S1</w:t>
+            </w:r>
+          </w:p>
+          <w:p>
+            <w:pPr>
+              <w:rPr>
+                <w:color w:val="E8E8E8" w:themeColor="background2"/>
                 <w:lang w:val="en-US"/>
               </w:rPr>
             </w:pPr>
             <w:r>
               <w:rPr>
+                <w:color w:val="E8E8E8" w:themeColor="background2"/>
                 <w:lang w:val="en-US"/>
               </w:rPr>
-              <w:t xml:space="preserve">0 0 1 </w:t>
-            </w:r>
-            <w:r>
-              <w:rPr>
-                <w:color w:val="A02B93" w:themeColor="accent5"/>
+              <w:t>X X X</w:t>
+            </w:r>
+          </w:p>
+          <w:p>
+            <w:pPr>
+              <w:rPr>
+                <w:color w:val="E8E8E8" w:themeColor="background2"/>
                 <w:lang w:val="en-US"/>
               </w:rPr>
-              <w:t>S1</w:t>
-            </w:r>
-          </w:p>
-          <w:p>
-            <w:pPr>
-              <w:rPr>
+            </w:pPr>
+            <w:r>
+              <w:rPr>
+                <w:color w:val="E8E8E8" w:themeColor="background2"/>
                 <w:lang w:val="en-US"/>
               </w:rPr>
-            </w:pPr>
-            <w:r>
-              <w:rPr>
+              <w:t>X X X</w:t>
+            </w:r>
+          </w:p>
+          <w:p>
+            <w:pPr>
+              <w:rPr>
+                <w:color w:val="E8E8E8" w:themeColor="background2"/>
                 <w:lang w:val="en-US"/>
               </w:rPr>
-              <w:t xml:space="preserve">X </w:t>
-            </w:r>
-            <w:proofErr w:type="spellStart"/>
-            <w:r>
-              <w:rPr>
+            </w:pPr>
+            <w:r>
+              <w:rPr>
+                <w:color w:val="E8E8E8" w:themeColor="background2"/>
                 <w:lang w:val="en-US"/>
               </w:rPr>
-              <w:t>X</w:t>
-            </w:r>
-            <w:proofErr w:type="spellEnd"/>
-            <w:r>
-              <w:rPr>
-                <w:lang w:val="en-US"/>
-              </w:rPr>
-              <w:t xml:space="preserve"> X</w:t>
-            </w:r>
-          </w:p>
-          <w:p>
-            <w:pPr>
-              <w:rPr>
-                <w:lang w:val="en-US"/>
-              </w:rPr>
-            </w:pPr>
-            <w:r>
-              <w:rPr>
-                <w:lang w:val="en-US"/>
-              </w:rPr>
-              <w:t xml:space="preserve">X </w:t>
-            </w:r>
-            <w:proofErr w:type="spellStart"/>
-            <w:r>
-              <w:rPr>
-                <w:lang w:val="en-US"/>
-              </w:rPr>
-              <w:t>X</w:t>
-            </w:r>
-            <w:proofErr w:type="spellEnd"/>
-            <w:r>
-              <w:rPr>
-                <w:lang w:val="en-US"/>
-              </w:rPr>
-              <w:t xml:space="preserve"> X</w:t>
-            </w:r>
-          </w:p>
-          <w:p>
-            <w:pPr>
-              <w:rPr>
-                <w:lang w:val="en-US"/>
-              </w:rPr>
-            </w:pPr>
-            <w:r>
-              <w:rPr>
-                <w:lang w:val="en-US"/>
-              </w:rPr>
-              <w:t xml:space="preserve">1 1 0 </w:t>
-            </w:r>
-            <w:r>
-              <w:rPr>
-                <w:color w:val="A02B93" w:themeColor="accent5"/>
-                <w:lang w:val="en-US"/>
-              </w:rPr>
-              <w:t>S6</w:t>
-            </w:r>
-          </w:p>
-          <w:p>
-            <w:pPr>
-              <w:rPr>
-                <w:lang w:val="es-ES"/>
-              </w:rPr>
-            </w:pPr>
-            <w:r>
-              <w:rPr>
-                <w:lang w:val="es-ES"/>
-              </w:rPr>
-              <w:t xml:space="preserve">1 1 0 </w:t>
-            </w:r>
-            <w:r>
-              <w:rPr>
-                <w:color w:val="A02B93" w:themeColor="accent5"/>
-                <w:lang w:val="es-ES"/>
-              </w:rPr>
-              <w:t>S6</w:t>
+              <w:t>1 1 0 S6</w:t>
+            </w:r>
+          </w:p>
+          <w:p>
+            <w:pPr>
+              <w:rPr>
+                <w:color w:val="E8E8E8" w:themeColor="background2"/>
+                <w:lang w:val="es-ES"/>
+              </w:rPr>
+            </w:pPr>
+            <w:r>
+              <w:rPr>
+                <w:color w:val="E8E8E8" w:themeColor="background2"/>
+                <w:lang w:val="es-ES"/>
+              </w:rPr>
+              <w:t>1 1 0 S6</w:t>
             </w:r>
           </w:p>
         </w:tc>
         <w:tc>
           <w:tcPr>
             <w:tcW w:w="992" w:type="dxa"/>
+            <w:tcBorders>
+              <w:top w:val="single" w:sz="4" w:space="0" w:color="E97132" w:themeColor="accent2"/>
+              <w:left w:val="single" w:sz="4" w:space="0" w:color="E97132" w:themeColor="accent2"/>
+              <w:bottom w:val="single" w:sz="4" w:space="0" w:color="E97132" w:themeColor="accent2"/>
+              <w:right w:val="single" w:sz="4" w:space="0" w:color="E97132" w:themeColor="accent2"/>
+            </w:tcBorders>
           </w:tcPr>
           <w:p>
             <w:pPr>
               <w:rPr>
-                <w:lang w:val="es-ES"/>
-              </w:rPr>
-            </w:pPr>
-            <w:r>
-              <w:rPr>
+                <w:color w:val="E8E8E8" w:themeColor="background2"/>
+                <w:lang w:val="es-ES"/>
+              </w:rPr>
+            </w:pPr>
+            <w:r>
+              <w:rPr>
+                <w:color w:val="E8E8E8" w:themeColor="background2"/>
                 <w:lang w:val="es-ES"/>
               </w:rPr>
               <w:t>0 0</w:t>
@@ -2114,11 +2079,13 @@
           <w:p>
             <w:pPr>
               <w:rPr>
-                <w:lang w:val="es-ES"/>
-              </w:rPr>
-            </w:pPr>
-            <w:r>
-              <w:rPr>
+                <w:color w:val="E8E8E8" w:themeColor="background2"/>
+                <w:lang w:val="es-ES"/>
+              </w:rPr>
+            </w:pPr>
+            <w:r>
+              <w:rPr>
+                <w:color w:val="E8E8E8" w:themeColor="background2"/>
                 <w:lang w:val="es-ES"/>
               </w:rPr>
               <w:t>0 0</w:t>
@@ -2127,11 +2094,13 @@
           <w:p>
             <w:pPr>
               <w:rPr>
-                <w:lang w:val="es-ES"/>
-              </w:rPr>
-            </w:pPr>
-            <w:r>
-              <w:rPr>
+                <w:color w:val="E8E8E8" w:themeColor="background2"/>
+                <w:lang w:val="es-ES"/>
+              </w:rPr>
+            </w:pPr>
+            <w:r>
+              <w:rPr>
+                <w:color w:val="E8E8E8" w:themeColor="background2"/>
                 <w:lang w:val="es-ES"/>
               </w:rPr>
               <w:t>0 0</w:t>
@@ -2140,11 +2109,13 @@
           <w:p>
             <w:pPr>
               <w:rPr>
-                <w:lang w:val="es-ES"/>
-              </w:rPr>
-            </w:pPr>
-            <w:r>
-              <w:rPr>
+                <w:color w:val="E8E8E8" w:themeColor="background2"/>
+                <w:lang w:val="es-ES"/>
+              </w:rPr>
+            </w:pPr>
+            <w:r>
+              <w:rPr>
+                <w:color w:val="E8E8E8" w:themeColor="background2"/>
                 <w:lang w:val="es-ES"/>
               </w:rPr>
               <w:t>X X</w:t>
@@ -2153,11 +2124,13 @@
           <w:p>
             <w:pPr>
               <w:rPr>
-                <w:lang w:val="es-ES"/>
-              </w:rPr>
-            </w:pPr>
-            <w:r>
-              <w:rPr>
+                <w:color w:val="E8E8E8" w:themeColor="background2"/>
+                <w:lang w:val="es-ES"/>
+              </w:rPr>
+            </w:pPr>
+            <w:r>
+              <w:rPr>
+                <w:color w:val="E8E8E8" w:themeColor="background2"/>
                 <w:lang w:val="es-ES"/>
               </w:rPr>
               <w:t>X X</w:t>
@@ -2166,11 +2139,13 @@
           <w:p>
             <w:pPr>
               <w:rPr>
-                <w:lang w:val="es-ES"/>
-              </w:rPr>
-            </w:pPr>
-            <w:r>
-              <w:rPr>
+                <w:color w:val="E8E8E8" w:themeColor="background2"/>
+                <w:lang w:val="es-ES"/>
+              </w:rPr>
+            </w:pPr>
+            <w:r>
+              <w:rPr>
+                <w:color w:val="E8E8E8" w:themeColor="background2"/>
                 <w:lang w:val="es-ES"/>
               </w:rPr>
               <w:t>0 0</w:t>
@@ -2179,11 +2154,13 @@
           <w:p>
             <w:pPr>
               <w:rPr>
-                <w:lang w:val="es-ES"/>
-              </w:rPr>
-            </w:pPr>
-            <w:r>
-              <w:rPr>
+                <w:color w:val="E8E8E8" w:themeColor="background2"/>
+                <w:lang w:val="es-ES"/>
+              </w:rPr>
+            </w:pPr>
+            <w:r>
+              <w:rPr>
+                <w:color w:val="E8E8E8" w:themeColor="background2"/>
                 <w:lang w:val="es-ES"/>
               </w:rPr>
               <w:t>0 0</w:t>
@@ -2195,15 +2172,23 @@
         <w:tc>
           <w:tcPr>
             <w:tcW w:w="1139" w:type="dxa"/>
+            <w:tcBorders>
+              <w:top w:val="single" w:sz="4" w:space="0" w:color="E97132" w:themeColor="accent2"/>
+              <w:left w:val="single" w:sz="4" w:space="0" w:color="E97132" w:themeColor="accent2"/>
+              <w:bottom w:val="single" w:sz="4" w:space="0" w:color="E97132" w:themeColor="accent2"/>
+              <w:right w:val="single" w:sz="4" w:space="0" w:color="E97132" w:themeColor="accent2"/>
+            </w:tcBorders>
           </w:tcPr>
           <w:p>
             <w:pPr>
               <w:rPr>
-                <w:lang w:val="es-ES"/>
-              </w:rPr>
-            </w:pPr>
-            <w:r>
-              <w:rPr>
+                <w:color w:val="E8E8E8" w:themeColor="background2"/>
+                <w:lang w:val="es-ES"/>
+              </w:rPr>
+            </w:pPr>
+            <w:r>
+              <w:rPr>
+                <w:color w:val="E8E8E8" w:themeColor="background2"/>
                 <w:lang w:val="es-ES"/>
               </w:rPr>
               <w:t>1 1</w:t>
@@ -2212,11 +2197,13 @@
           <w:p>
             <w:pPr>
               <w:rPr>
-                <w:lang w:val="es-ES"/>
-              </w:rPr>
-            </w:pPr>
-            <w:r>
-              <w:rPr>
+                <w:color w:val="E8E8E8" w:themeColor="background2"/>
+                <w:lang w:val="es-ES"/>
+              </w:rPr>
+            </w:pPr>
+            <w:r>
+              <w:rPr>
+                <w:color w:val="E8E8E8" w:themeColor="background2"/>
                 <w:lang w:val="es-ES"/>
               </w:rPr>
               <w:t>1 1</w:t>
@@ -2225,11 +2212,13 @@
           <w:p>
             <w:pPr>
               <w:rPr>
-                <w:lang w:val="es-ES"/>
-              </w:rPr>
-            </w:pPr>
-            <w:r>
-              <w:rPr>
+                <w:color w:val="E8E8E8" w:themeColor="background2"/>
+                <w:lang w:val="es-ES"/>
+              </w:rPr>
+            </w:pPr>
+            <w:r>
+              <w:rPr>
+                <w:color w:val="E8E8E8" w:themeColor="background2"/>
                 <w:lang w:val="es-ES"/>
               </w:rPr>
               <w:t>1 1</w:t>
@@ -2238,11 +2227,13 @@
           <w:p>
             <w:pPr>
               <w:rPr>
-                <w:lang w:val="es-ES"/>
-              </w:rPr>
-            </w:pPr>
-            <w:r>
-              <w:rPr>
+                <w:color w:val="E8E8E8" w:themeColor="background2"/>
+                <w:lang w:val="es-ES"/>
+              </w:rPr>
+            </w:pPr>
+            <w:r>
+              <w:rPr>
+                <w:color w:val="E8E8E8" w:themeColor="background2"/>
                 <w:lang w:val="es-ES"/>
               </w:rPr>
               <w:t>1 1</w:t>
@@ -2251,11 +2242,13 @@
           <w:p>
             <w:pPr>
               <w:rPr>
-                <w:lang w:val="es-ES"/>
-              </w:rPr>
-            </w:pPr>
-            <w:r>
-              <w:rPr>
+                <w:color w:val="E8E8E8" w:themeColor="background2"/>
+                <w:lang w:val="es-ES"/>
+              </w:rPr>
+            </w:pPr>
+            <w:r>
+              <w:rPr>
+                <w:color w:val="E8E8E8" w:themeColor="background2"/>
                 <w:lang w:val="es-ES"/>
               </w:rPr>
               <w:t>1 1</w:t>
@@ -2264,11 +2257,13 @@
           <w:p>
             <w:pPr>
               <w:rPr>
-                <w:lang w:val="es-ES"/>
-              </w:rPr>
-            </w:pPr>
-            <w:r>
-              <w:rPr>
+                <w:color w:val="E8E8E8" w:themeColor="background2"/>
+                <w:lang w:val="es-ES"/>
+              </w:rPr>
+            </w:pPr>
+            <w:r>
+              <w:rPr>
+                <w:color w:val="E8E8E8" w:themeColor="background2"/>
                 <w:lang w:val="es-ES"/>
               </w:rPr>
               <w:t>1 1</w:t>
@@ -2277,11 +2272,13 @@
           <w:p>
             <w:pPr>
               <w:rPr>
-                <w:lang w:val="es-ES"/>
-              </w:rPr>
-            </w:pPr>
-            <w:r>
-              <w:rPr>
+                <w:color w:val="E8E8E8" w:themeColor="background2"/>
+                <w:lang w:val="es-ES"/>
+              </w:rPr>
+            </w:pPr>
+            <w:r>
+              <w:rPr>
+                <w:color w:val="E8E8E8" w:themeColor="background2"/>
                 <w:lang w:val="es-ES"/>
               </w:rPr>
               <w:t>1 1</w:t>
@@ -2291,276 +2288,213 @@
         <w:tc>
           <w:tcPr>
             <w:tcW w:w="2117" w:type="dxa"/>
+            <w:tcBorders>
+              <w:top w:val="single" w:sz="4" w:space="0" w:color="E97132" w:themeColor="accent2"/>
+              <w:left w:val="single" w:sz="4" w:space="0" w:color="E97132" w:themeColor="accent2"/>
+              <w:bottom w:val="single" w:sz="4" w:space="0" w:color="E97132" w:themeColor="accent2"/>
+              <w:right w:val="single" w:sz="4" w:space="0" w:color="E97132" w:themeColor="accent2"/>
+            </w:tcBorders>
           </w:tcPr>
           <w:p>
             <w:pPr>
               <w:rPr>
-                <w:lang w:val="es-ES"/>
-              </w:rPr>
-            </w:pPr>
-            <w:r>
-              <w:rPr>
-                <w:lang w:val="es-ES"/>
-              </w:rPr>
-              <w:t xml:space="preserve">0 0 0 </w:t>
-            </w:r>
-            <w:r>
-              <w:rPr>
-                <w:color w:val="A02B93" w:themeColor="accent5"/>
-                <w:lang w:val="es-ES"/>
-              </w:rPr>
-              <w:t>S0</w:t>
-            </w:r>
-            <w:r>
-              <w:rPr>
+                <w:color w:val="E8E8E8" w:themeColor="background2"/>
+                <w:lang w:val="es-ES"/>
+              </w:rPr>
+            </w:pPr>
+            <w:r>
+              <w:rPr>
+                <w:color w:val="E8E8E8" w:themeColor="background2"/>
+                <w:lang w:val="es-ES"/>
+              </w:rPr>
+              <w:t>0 0 0 S0</w:t>
+            </w:r>
+            <w:r>
+              <w:rPr>
+                <w:color w:val="E8E8E8" w:themeColor="background2"/>
                 <w:lang w:val="es-ES"/>
               </w:rPr>
               <w:br/>
-              <w:t xml:space="preserve">0 0 1 </w:t>
-            </w:r>
-            <w:r>
-              <w:rPr>
-                <w:color w:val="A02B93" w:themeColor="accent5"/>
-                <w:lang w:val="es-ES"/>
-              </w:rPr>
-              <w:t>S1</w:t>
-            </w:r>
-            <w:r>
-              <w:rPr>
+              <w:t>0 0 1 S1</w:t>
+            </w:r>
+            <w:r>
+              <w:rPr>
+                <w:color w:val="E8E8E8" w:themeColor="background2"/>
                 <w:lang w:val="es-ES"/>
               </w:rPr>
               <w:br/>
-              <w:t>0 1 0</w:t>
-            </w:r>
-            <w:r>
-              <w:rPr>
-                <w:color w:val="A02B93" w:themeColor="accent5"/>
-                <w:lang w:val="es-ES"/>
-              </w:rPr>
-              <w:t xml:space="preserve"> S2</w:t>
-            </w:r>
-            <w:r>
-              <w:rPr>
+              <w:t>0 1 0 S2</w:t>
+            </w:r>
+            <w:r>
+              <w:rPr>
+                <w:color w:val="E8E8E8" w:themeColor="background2"/>
                 <w:lang w:val="es-ES"/>
               </w:rPr>
               <w:br/>
-              <w:t xml:space="preserve">0 1 1 </w:t>
-            </w:r>
-            <w:r>
-              <w:rPr>
-                <w:color w:val="A02B93" w:themeColor="accent5"/>
-                <w:lang w:val="es-ES"/>
-              </w:rPr>
-              <w:t>S3</w:t>
-            </w:r>
-            <w:r>
-              <w:rPr>
+              <w:t>0 1 1 S3</w:t>
+            </w:r>
+            <w:r>
+              <w:rPr>
+                <w:color w:val="E8E8E8" w:themeColor="background2"/>
                 <w:lang w:val="es-ES"/>
               </w:rPr>
               <w:br/>
-              <w:t xml:space="preserve">1 0 0 </w:t>
-            </w:r>
-            <w:r>
-              <w:rPr>
-                <w:color w:val="A02B93" w:themeColor="accent5"/>
-                <w:lang w:val="es-ES"/>
-              </w:rPr>
-              <w:t>S4</w:t>
-            </w:r>
-            <w:r>
-              <w:rPr>
+              <w:t>1 0 0 S4</w:t>
+            </w:r>
+            <w:r>
+              <w:rPr>
+                <w:color w:val="E8E8E8" w:themeColor="background2"/>
                 <w:lang w:val="es-ES"/>
               </w:rPr>
               <w:br/>
-              <w:t xml:space="preserve">1 0 1 </w:t>
-            </w:r>
-            <w:r>
-              <w:rPr>
-                <w:color w:val="A02B93" w:themeColor="accent5"/>
-                <w:lang w:val="es-ES"/>
-              </w:rPr>
-              <w:t>S5</w:t>
-            </w:r>
-            <w:r>
-              <w:rPr>
+              <w:t>1 0 1 S5</w:t>
+            </w:r>
+            <w:r>
+              <w:rPr>
+                <w:color w:val="E8E8E8" w:themeColor="background2"/>
                 <w:lang w:val="es-ES"/>
               </w:rPr>
               <w:br/>
-              <w:t xml:space="preserve">1 1 0 </w:t>
-            </w:r>
-            <w:r>
-              <w:rPr>
-                <w:color w:val="A02B93" w:themeColor="accent5"/>
-                <w:lang w:val="es-ES"/>
-              </w:rPr>
-              <w:t>S6</w:t>
+              <w:t>1 1 0 S6</w:t>
             </w:r>
           </w:p>
         </w:tc>
         <w:tc>
           <w:tcPr>
             <w:tcW w:w="2268" w:type="dxa"/>
+            <w:tcBorders>
+              <w:top w:val="single" w:sz="4" w:space="0" w:color="E97132" w:themeColor="accent2"/>
+              <w:left w:val="single" w:sz="4" w:space="0" w:color="E97132" w:themeColor="accent2"/>
+              <w:bottom w:val="single" w:sz="4" w:space="0" w:color="E97132" w:themeColor="accent2"/>
+              <w:right w:val="single" w:sz="4" w:space="0" w:color="E97132" w:themeColor="accent2"/>
+            </w:tcBorders>
           </w:tcPr>
           <w:p>
             <w:pPr>
               <w:rPr>
-                <w:lang w:val="es-ES"/>
-              </w:rPr>
-            </w:pPr>
-            <w:r>
-              <w:rPr>
-                <w:lang w:val="es-ES"/>
-              </w:rPr>
-              <w:t xml:space="preserve">X </w:t>
-            </w:r>
-            <w:proofErr w:type="spellStart"/>
-            <w:r>
-              <w:rPr>
-                <w:lang w:val="es-ES"/>
-              </w:rPr>
-              <w:t>X</w:t>
-            </w:r>
-            <w:proofErr w:type="spellEnd"/>
-            <w:r>
-              <w:rPr>
-                <w:lang w:val="es-ES"/>
-              </w:rPr>
-              <w:t xml:space="preserve"> X </w:t>
-            </w:r>
-          </w:p>
-          <w:p>
-            <w:pPr>
-              <w:rPr>
-                <w:lang w:val="es-ES"/>
-              </w:rPr>
-            </w:pPr>
-            <w:r>
-              <w:rPr>
-                <w:lang w:val="es-ES"/>
-              </w:rPr>
-              <w:t xml:space="preserve">0 1 0 </w:t>
-            </w:r>
-            <w:r>
-              <w:rPr>
-                <w:color w:val="A02B93" w:themeColor="accent5"/>
-                <w:lang w:val="es-ES"/>
-              </w:rPr>
-              <w:t>S2</w:t>
-            </w:r>
-          </w:p>
-          <w:p>
-            <w:pPr>
-              <w:rPr>
-                <w:lang w:val="es-ES"/>
-              </w:rPr>
-            </w:pPr>
-            <w:r>
-              <w:rPr>
-                <w:lang w:val="es-ES"/>
-              </w:rPr>
-              <w:t xml:space="preserve">0 1 0 </w:t>
-            </w:r>
-            <w:r>
-              <w:rPr>
-                <w:color w:val="A02B93" w:themeColor="accent5"/>
-                <w:lang w:val="es-ES"/>
-              </w:rPr>
-              <w:t>S2</w:t>
-            </w:r>
-          </w:p>
-          <w:p>
-            <w:pPr>
-              <w:rPr>
-                <w:lang w:val="es-ES"/>
-              </w:rPr>
-            </w:pPr>
-            <w:r>
-              <w:rPr>
-                <w:lang w:val="es-ES"/>
-              </w:rPr>
-              <w:t xml:space="preserve">0 1 0 </w:t>
-            </w:r>
-            <w:r>
-              <w:rPr>
-                <w:color w:val="A02B93" w:themeColor="accent5"/>
-                <w:lang w:val="es-ES"/>
-              </w:rPr>
-              <w:t>S2</w:t>
-            </w:r>
-          </w:p>
-          <w:p>
-            <w:pPr>
-              <w:rPr>
-                <w:lang w:val="es-ES"/>
-              </w:rPr>
-            </w:pPr>
-            <w:r>
-              <w:rPr>
-                <w:lang w:val="es-ES"/>
-              </w:rPr>
-              <w:t xml:space="preserve">1 0 1 </w:t>
-            </w:r>
-            <w:r>
-              <w:rPr>
-                <w:color w:val="A02B93" w:themeColor="accent5"/>
-                <w:lang w:val="es-ES"/>
-              </w:rPr>
-              <w:t>S5</w:t>
-            </w:r>
-          </w:p>
-          <w:p>
-            <w:pPr>
-              <w:rPr>
-                <w:lang w:val="es-ES"/>
-              </w:rPr>
-            </w:pPr>
-            <w:r>
-              <w:rPr>
-                <w:lang w:val="es-ES"/>
-              </w:rPr>
-              <w:t xml:space="preserve">1 0 1 </w:t>
-            </w:r>
-            <w:r>
-              <w:rPr>
-                <w:color w:val="A02B93" w:themeColor="accent5"/>
-                <w:lang w:val="es-ES"/>
-              </w:rPr>
-              <w:t>S5</w:t>
-            </w:r>
-          </w:p>
-          <w:p>
-            <w:pPr>
-              <w:rPr>
-                <w:lang w:val="es-ES"/>
-              </w:rPr>
-            </w:pPr>
-            <w:r>
-              <w:rPr>
-                <w:lang w:val="es-ES"/>
-              </w:rPr>
-              <w:t xml:space="preserve">1 0 1 </w:t>
-            </w:r>
-            <w:r>
-              <w:rPr>
-                <w:color w:val="A02B93" w:themeColor="accent5"/>
-                <w:lang w:val="es-ES"/>
-              </w:rPr>
-              <w:t>S5</w:t>
+                <w:color w:val="E8E8E8" w:themeColor="background2"/>
+                <w:lang w:val="es-ES"/>
+              </w:rPr>
+            </w:pPr>
+            <w:r>
+              <w:rPr>
+                <w:color w:val="E8E8E8" w:themeColor="background2"/>
+                <w:lang w:val="es-ES"/>
+              </w:rPr>
+              <w:t xml:space="preserve">X X X </w:t>
+            </w:r>
+          </w:p>
+          <w:p>
+            <w:pPr>
+              <w:rPr>
+                <w:color w:val="E8E8E8" w:themeColor="background2"/>
+                <w:lang w:val="es-ES"/>
+              </w:rPr>
+            </w:pPr>
+            <w:r>
+              <w:rPr>
+                <w:color w:val="E8E8E8" w:themeColor="background2"/>
+                <w:lang w:val="es-ES"/>
+              </w:rPr>
+              <w:t>0 1 0 S2</w:t>
+            </w:r>
+          </w:p>
+          <w:p>
+            <w:pPr>
+              <w:rPr>
+                <w:color w:val="E8E8E8" w:themeColor="background2"/>
+                <w:lang w:val="es-ES"/>
+              </w:rPr>
+            </w:pPr>
+            <w:r>
+              <w:rPr>
+                <w:color w:val="E8E8E8" w:themeColor="background2"/>
+                <w:lang w:val="es-ES"/>
+              </w:rPr>
+              <w:t>0 1 0 S2</w:t>
+            </w:r>
+          </w:p>
+          <w:p>
+            <w:pPr>
+              <w:rPr>
+                <w:color w:val="E8E8E8" w:themeColor="background2"/>
+                <w:lang w:val="es-ES"/>
+              </w:rPr>
+            </w:pPr>
+            <w:r>
+              <w:rPr>
+                <w:color w:val="E8E8E8" w:themeColor="background2"/>
+                <w:lang w:val="es-ES"/>
+              </w:rPr>
+              <w:t>0 1 0 S2</w:t>
+            </w:r>
+          </w:p>
+          <w:p>
+            <w:pPr>
+              <w:rPr>
+                <w:color w:val="E8E8E8" w:themeColor="background2"/>
+                <w:lang w:val="es-ES"/>
+              </w:rPr>
+            </w:pPr>
+            <w:r>
+              <w:rPr>
+                <w:color w:val="E8E8E8" w:themeColor="background2"/>
+                <w:lang w:val="es-ES"/>
+              </w:rPr>
+              <w:t>1 0 1 S5</w:t>
+            </w:r>
+          </w:p>
+          <w:p>
+            <w:pPr>
+              <w:rPr>
+                <w:color w:val="E8E8E8" w:themeColor="background2"/>
+                <w:lang w:val="es-ES"/>
+              </w:rPr>
+            </w:pPr>
+            <w:r>
+              <w:rPr>
+                <w:color w:val="E8E8E8" w:themeColor="background2"/>
+                <w:lang w:val="es-ES"/>
+              </w:rPr>
+              <w:t>1 0 1 S5</w:t>
+            </w:r>
+          </w:p>
+          <w:p>
+            <w:pPr>
+              <w:rPr>
+                <w:color w:val="E8E8E8" w:themeColor="background2"/>
+                <w:lang w:val="es-ES"/>
+              </w:rPr>
+            </w:pPr>
+            <w:r>
+              <w:rPr>
+                <w:color w:val="E8E8E8" w:themeColor="background2"/>
+                <w:lang w:val="es-ES"/>
+              </w:rPr>
+              <w:t>1 0 1 S5</w:t>
             </w:r>
           </w:p>
         </w:tc>
         <w:tc>
           <w:tcPr>
             <w:tcW w:w="992" w:type="dxa"/>
+            <w:tcBorders>
+              <w:top w:val="single" w:sz="4" w:space="0" w:color="E97132" w:themeColor="accent2"/>
+              <w:left w:val="single" w:sz="4" w:space="0" w:color="E97132" w:themeColor="accent2"/>
+              <w:bottom w:val="single" w:sz="4" w:space="0" w:color="E97132" w:themeColor="accent2"/>
+              <w:right w:val="single" w:sz="4" w:space="0" w:color="E97132" w:themeColor="accent2"/>
+            </w:tcBorders>
           </w:tcPr>
           <w:p>
             <w:pPr>
               <w:rPr>
-                <w:lang w:val="es-ES"/>
-              </w:rPr>
-            </w:pPr>
-            <w:r>
-              <w:rPr>
+                <w:color w:val="E8E8E8" w:themeColor="background2"/>
+                <w:lang w:val="es-ES"/>
+              </w:rPr>
+            </w:pPr>
+            <w:r>
+              <w:rPr>
+                <w:color w:val="E8E8E8" w:themeColor="background2"/>
                 <w:lang w:val="es-ES"/>
               </w:rPr>
               <w:t>X X</w:t>
@@ -2569,11 +2503,13 @@
           <w:p>
             <w:pPr>
               <w:rPr>
-                <w:lang w:val="es-ES"/>
-              </w:rPr>
-            </w:pPr>
-            <w:r>
-              <w:rPr>
+                <w:color w:val="E8E8E8" w:themeColor="background2"/>
+                <w:lang w:val="es-ES"/>
+              </w:rPr>
+            </w:pPr>
+            <w:r>
+              <w:rPr>
+                <w:color w:val="E8E8E8" w:themeColor="background2"/>
                 <w:lang w:val="es-ES"/>
               </w:rPr>
               <w:t>0 0</w:t>
@@ -2582,11 +2518,13 @@
           <w:p>
             <w:pPr>
               <w:rPr>
-                <w:lang w:val="es-ES"/>
-              </w:rPr>
-            </w:pPr>
-            <w:r>
-              <w:rPr>
+                <w:color w:val="E8E8E8" w:themeColor="background2"/>
+                <w:lang w:val="es-ES"/>
+              </w:rPr>
+            </w:pPr>
+            <w:r>
+              <w:rPr>
+                <w:color w:val="E8E8E8" w:themeColor="background2"/>
                 <w:lang w:val="es-ES"/>
               </w:rPr>
               <w:t>0 0</w:t>
@@ -2595,11 +2533,13 @@
           <w:p>
             <w:pPr>
               <w:rPr>
-                <w:lang w:val="es-ES"/>
-              </w:rPr>
-            </w:pPr>
-            <w:r>
-              <w:rPr>
+                <w:color w:val="E8E8E8" w:themeColor="background2"/>
+                <w:lang w:val="es-ES"/>
+              </w:rPr>
+            </w:pPr>
+            <w:r>
+              <w:rPr>
+                <w:color w:val="E8E8E8" w:themeColor="background2"/>
                 <w:lang w:val="es-ES"/>
               </w:rPr>
               <w:t>0 0</w:t>
@@ -2608,11 +2548,13 @@
           <w:p>
             <w:pPr>
               <w:rPr>
-                <w:lang w:val="es-ES"/>
-              </w:rPr>
-            </w:pPr>
-            <w:r>
-              <w:rPr>
+                <w:color w:val="E8E8E8" w:themeColor="background2"/>
+                <w:lang w:val="es-ES"/>
+              </w:rPr>
+            </w:pPr>
+            <w:r>
+              <w:rPr>
+                <w:color w:val="E8E8E8" w:themeColor="background2"/>
                 <w:lang w:val="es-ES"/>
               </w:rPr>
               <w:t>0 0</w:t>
@@ -2621,11 +2563,13 @@
           <w:p>
             <w:pPr>
               <w:rPr>
-                <w:lang w:val="es-ES"/>
-              </w:rPr>
-            </w:pPr>
-            <w:r>
-              <w:rPr>
+                <w:color w:val="E8E8E8" w:themeColor="background2"/>
+                <w:lang w:val="es-ES"/>
+              </w:rPr>
+            </w:pPr>
+            <w:r>
+              <w:rPr>
+                <w:color w:val="E8E8E8" w:themeColor="background2"/>
                 <w:lang w:val="es-ES"/>
               </w:rPr>
               <w:t>0 0</w:t>
@@ -2634,11 +2578,13 @@
           <w:p>
             <w:pPr>
               <w:rPr>
-                <w:lang w:val="es-ES"/>
-              </w:rPr>
-            </w:pPr>
-            <w:r>
-              <w:rPr>
+                <w:color w:val="E8E8E8" w:themeColor="background2"/>
+                <w:lang w:val="es-ES"/>
+              </w:rPr>
+            </w:pPr>
+            <w:r>
+              <w:rPr>
+                <w:color w:val="E8E8E8" w:themeColor="background2"/>
                 <w:lang w:val="es-ES"/>
               </w:rPr>
               <w:t>0 0</w:t>
@@ -2648,30 +2594,54 @@
       </w:tr>
     </w:tbl>
     <w:p>
-      <w:r>
+      <w:pPr>
+        <w:jc w:val="both"/>
+        <w:rPr>
+          <w:color w:val="E8E8E8" w:themeColor="background2"/>
+          <w:u w:val="single"/>
+        </w:rPr>
+      </w:pPr>
+      <w:r>
+        <w:rPr>
+          <w:color w:val="E8E8E8" w:themeColor="background2"/>
+        </w:rPr>
+        <w:br w:type="textWrapping" w:clear="all"/>
+      </w:r>
+      <w:r>
+        <w:rPr>
+          <w:color w:val="E8E8E8" w:themeColor="background2"/>
+        </w:rPr>
         <w:br/>
       </w:r>
       <w:r>
-        <w:t xml:space="preserve">“Se marcan con X </w:t>
-      </w:r>
-      <w:proofErr w:type="spellStart"/>
-      <w:r>
-        <w:t>X</w:t>
-      </w:r>
-      <w:proofErr w:type="spellEnd"/>
-      <w:r>
-        <w:t xml:space="preserve"> </w:t>
-      </w:r>
-      <w:proofErr w:type="spellStart"/>
-      <w:r>
-        <w:t>X</w:t>
-      </w:r>
-      <w:proofErr w:type="spellEnd"/>
-      <w:r>
-        <w:t xml:space="preserve"> aquellas transiciones que representan secuencias imposibles de detectar físicamente con el sistema de sensores, como por ejemplo el cambio abrupto de a=1, b=0 a a=0, b=1 sin pasar por a=1, b=1”.</w:t>
+        <w:rPr>
+          <w:color w:val="E8E8E8" w:themeColor="background2"/>
+          <w:u w:val="single"/>
+        </w:rPr>
+        <w:t>“Se marcan con X X X aquellas transiciones que representan secuencias imposibles de detectar físicamente con el sistema de sensores, como por ejemplo el cambio de a=1, b=0 a a=0, b=1 sin pasar por a=1, b=1”.</w:t>
       </w:r>
     </w:p>
     <w:p/>
+    <w:p>
+      <w:pPr>
+        <w:rPr>
+          <w:lang w:val="es-ES"/>
+        </w:rPr>
+      </w:pPr>
+    </w:p>
+    <w:p>
+      <w:pPr>
+        <w:rPr>
+          <w:lang w:val="es-ES"/>
+        </w:rPr>
+      </w:pPr>
+      <w:r>
+        <w:rPr>
+          <w:lang w:val="es-ES"/>
+        </w:rPr>
+        <w:br w:type="page"/>
+      </w:r>
+    </w:p>
     <w:p>
       <w:pPr>
         <w:rPr>
@@ -3758,7 +3728,6 @@
   <w:style w:type="character" w:default="1" w:styleId="Fuentedeprrafopredeter">
     <w:name w:val="Default Paragraph Font"/>
     <w:uiPriority w:val="1"/>
-    <w:semiHidden/>
     <w:unhideWhenUsed/>
   </w:style>
   <w:style w:type="table" w:default="1" w:styleId="Tablanormal">
@@ -4097,12 +4066,12 @@
 <file path=word/theme/theme1.xml><?xml version="1.0" encoding="utf-8"?>
 <a:theme xmlns:a="http://schemas.openxmlformats.org/drawingml/2006/main" name="Tema de Office">
   <a:themeElements>
-    <a:clrScheme name="Office">
+    <a:clrScheme name="Personalizado 1">
       <a:dk1>
         <a:sysClr val="windowText" lastClr="000000"/>
       </a:dk1>
       <a:lt1>
-        <a:sysClr val="window" lastClr="FFFFFF"/>
+        <a:srgbClr val="4F674F"/>
       </a:lt1>
       <a:dk2>
         <a:srgbClr val="0E2841"/>

</xml_diff>